<commit_message>
script and TestInserts almost complete
</commit_message>
<xml_diff>
--- a/Part-3.docx
+++ b/Part-3.docx
@@ -416,7 +416,17 @@
                 <w:sz w:val="28"/>
                 <w:szCs w:val="28"/>
               </w:rPr>
-              <w:t>33.3%</w:t>
+              <w:t>33.3</w:t>
+            </w:r>
+            <w:bookmarkStart w:id="0" w:name="_GoBack"/>
+            <w:bookmarkEnd w:id="0"/>
+            <w:r>
+              <w:rPr>
+                <w:rFonts w:ascii="Arial" w:hAnsi="Arial" w:cs="Arial"/>
+                <w:sz w:val="28"/>
+                <w:szCs w:val="28"/>
+              </w:rPr>
+              <w:t>%</w:t>
             </w:r>
           </w:p>
         </w:tc>
@@ -435,6 +445,14 @@
                 <w:szCs w:val="28"/>
               </w:rPr>
             </w:pPr>
+            <w:r>
+              <w:rPr>
+                <w:rFonts w:ascii="Arial" w:hAnsi="Arial" w:cs="Arial"/>
+                <w:sz w:val="28"/>
+                <w:szCs w:val="28"/>
+              </w:rPr>
+              <w:t>1</w:t>
+            </w:r>
             <w:r>
               <w:rPr>
                 <w:rFonts w:ascii="Arial" w:hAnsi="Arial" w:cs="Arial"/>
@@ -1019,44 +1037,27 @@
           <w:rFonts w:ascii="Arial" w:eastAsiaTheme="minorEastAsia" w:hAnsi="Arial" w:cs="Arial"/>
           <w:sz w:val="24"/>
           <w:szCs w:val="24"/>
-        </w:rPr>
-      </w:pPr>
-      <w:proofErr w:type="spellStart"/>
-      <w:r>
-        <w:rPr>
-          <w:rFonts w:ascii="Arial" w:eastAsiaTheme="minorEastAsia" w:hAnsi="Arial" w:cs="Arial"/>
-          <w:sz w:val="24"/>
-          <w:szCs w:val="24"/>
-        </w:rPr>
-        <w:t>having</w:t>
-      </w:r>
-      <w:proofErr w:type="spellEnd"/>
-      <w:r>
-        <w:rPr>
-          <w:rFonts w:ascii="Arial" w:eastAsiaTheme="minorEastAsia" w:hAnsi="Arial" w:cs="Arial"/>
-          <w:sz w:val="24"/>
-          <w:szCs w:val="24"/>
-        </w:rPr>
-        <w:t xml:space="preserve"> </w:t>
-      </w:r>
-      <w:proofErr w:type="spellStart"/>
+          <w:lang w:val="en-US"/>
+        </w:rPr>
+      </w:pPr>
+      <w:r>
+        <w:rPr>
+          <w:rFonts w:ascii="Arial" w:eastAsiaTheme="minorEastAsia" w:hAnsi="Arial" w:cs="Arial"/>
+          <w:sz w:val="24"/>
+          <w:szCs w:val="24"/>
+          <w:lang w:val="en-US"/>
+        </w:rPr>
+        <w:t xml:space="preserve">having </w:t>
+      </w:r>
       <w:proofErr w:type="gramStart"/>
       <w:r>
         <w:rPr>
           <w:rFonts w:ascii="Arial" w:eastAsiaTheme="minorEastAsia" w:hAnsi="Arial" w:cs="Arial"/>
           <w:sz w:val="24"/>
           <w:szCs w:val="24"/>
-        </w:rPr>
-        <w:t>count</w:t>
-      </w:r>
-      <w:proofErr w:type="spellEnd"/>
-      <w:r>
-        <w:rPr>
-          <w:rFonts w:ascii="Arial" w:eastAsiaTheme="minorEastAsia" w:hAnsi="Arial" w:cs="Arial"/>
-          <w:sz w:val="24"/>
-          <w:szCs w:val="24"/>
-        </w:rPr>
-        <w:t>(</w:t>
+          <w:lang w:val="en-US"/>
+        </w:rPr>
+        <w:t>count(</w:t>
       </w:r>
       <w:proofErr w:type="gramEnd"/>
       <w:r>
@@ -1064,26 +1065,9 @@
           <w:rFonts w:ascii="Arial" w:eastAsiaTheme="minorEastAsia" w:hAnsi="Arial" w:cs="Arial"/>
           <w:sz w:val="24"/>
           <w:szCs w:val="24"/>
-        </w:rPr>
-        <w:t xml:space="preserve">*) &gt;= </w:t>
-      </w:r>
-      <w:proofErr w:type="spellStart"/>
-      <w:r>
-        <w:rPr>
-          <w:rFonts w:ascii="Arial" w:eastAsiaTheme="minorEastAsia" w:hAnsi="Arial" w:cs="Arial"/>
-          <w:sz w:val="24"/>
-          <w:szCs w:val="24"/>
-        </w:rPr>
-        <w:t>all</w:t>
-      </w:r>
-      <w:proofErr w:type="spellEnd"/>
-      <w:r>
-        <w:rPr>
-          <w:rFonts w:ascii="Arial" w:eastAsiaTheme="minorEastAsia" w:hAnsi="Arial" w:cs="Arial"/>
-          <w:sz w:val="24"/>
-          <w:szCs w:val="24"/>
-        </w:rPr>
-        <w:t>(</w:t>
+          <w:lang w:val="en-US"/>
+        </w:rPr>
+        <w:t>*) &gt;= all(</w:t>
       </w:r>
     </w:p>
     <w:p>
@@ -1094,52 +1078,28 @@
           <w:rFonts w:ascii="Arial" w:eastAsiaTheme="minorEastAsia" w:hAnsi="Arial" w:cs="Arial"/>
           <w:sz w:val="24"/>
           <w:szCs w:val="24"/>
-        </w:rPr>
-      </w:pPr>
-      <w:r>
-        <w:rPr>
-          <w:rFonts w:ascii="Arial" w:eastAsiaTheme="minorEastAsia" w:hAnsi="Arial" w:cs="Arial"/>
-          <w:sz w:val="24"/>
-          <w:szCs w:val="24"/>
+          <w:lang w:val="en-US"/>
+        </w:rPr>
+      </w:pPr>
+      <w:r>
+        <w:rPr>
+          <w:rFonts w:ascii="Arial" w:eastAsiaTheme="minorEastAsia" w:hAnsi="Arial" w:cs="Arial"/>
+          <w:sz w:val="24"/>
+          <w:szCs w:val="24"/>
+          <w:lang w:val="en-US"/>
         </w:rPr>
         <w:tab/>
-      </w:r>
-      <w:proofErr w:type="spellStart"/>
-      <w:r>
-        <w:rPr>
-          <w:rFonts w:ascii="Arial" w:eastAsiaTheme="minorEastAsia" w:hAnsi="Arial" w:cs="Arial"/>
-          <w:sz w:val="24"/>
-          <w:szCs w:val="24"/>
-        </w:rPr>
-        <w:t>select</w:t>
-      </w:r>
-      <w:proofErr w:type="spellEnd"/>
-      <w:r>
-        <w:rPr>
-          <w:rFonts w:ascii="Arial" w:eastAsiaTheme="minorEastAsia" w:hAnsi="Arial" w:cs="Arial"/>
-          <w:sz w:val="24"/>
-          <w:szCs w:val="24"/>
-        </w:rPr>
-        <w:t xml:space="preserve"> </w:t>
-      </w:r>
-      <w:proofErr w:type="spellStart"/>
+        <w:t xml:space="preserve">select </w:t>
+      </w:r>
       <w:proofErr w:type="gramStart"/>
       <w:r>
         <w:rPr>
           <w:rFonts w:ascii="Arial" w:eastAsiaTheme="minorEastAsia" w:hAnsi="Arial" w:cs="Arial"/>
           <w:sz w:val="24"/>
           <w:szCs w:val="24"/>
-        </w:rPr>
-        <w:t>count</w:t>
-      </w:r>
-      <w:proofErr w:type="spellEnd"/>
-      <w:r>
-        <w:rPr>
-          <w:rFonts w:ascii="Arial" w:eastAsiaTheme="minorEastAsia" w:hAnsi="Arial" w:cs="Arial"/>
-          <w:sz w:val="24"/>
-          <w:szCs w:val="24"/>
-        </w:rPr>
-        <w:t>(</w:t>
+          <w:lang w:val="en-US"/>
+        </w:rPr>
+        <w:t>count(</w:t>
       </w:r>
       <w:proofErr w:type="gramEnd"/>
       <w:r>
@@ -1147,6 +1107,7 @@
           <w:rFonts w:ascii="Arial" w:eastAsiaTheme="minorEastAsia" w:hAnsi="Arial" w:cs="Arial"/>
           <w:sz w:val="24"/>
           <w:szCs w:val="24"/>
+          <w:lang w:val="en-US"/>
         </w:rPr>
         <w:t>*)</w:t>
       </w:r>
@@ -1166,6 +1127,7 @@
           <w:rFonts w:ascii="Arial" w:eastAsiaTheme="minorEastAsia" w:hAnsi="Arial" w:cs="Arial"/>
           <w:sz w:val="24"/>
           <w:szCs w:val="24"/>
+          <w:lang w:val="en-US"/>
         </w:rPr>
         <w:tab/>
       </w:r>
@@ -1337,54 +1299,18 @@
           <w:rFonts w:ascii="Arial" w:eastAsiaTheme="minorEastAsia" w:hAnsi="Arial" w:cs="Arial"/>
           <w:sz w:val="24"/>
           <w:szCs w:val="24"/>
-        </w:rPr>
-      </w:pPr>
-      <w:proofErr w:type="spellStart"/>
-      <w:r>
-        <w:rPr>
-          <w:rFonts w:ascii="Arial" w:eastAsiaTheme="minorEastAsia" w:hAnsi="Arial" w:cs="Arial"/>
-          <w:sz w:val="24"/>
-          <w:szCs w:val="24"/>
-        </w:rPr>
-        <w:t>from</w:t>
-      </w:r>
-      <w:proofErr w:type="spellEnd"/>
-      <w:r>
-        <w:rPr>
-          <w:rFonts w:ascii="Arial" w:eastAsiaTheme="minorEastAsia" w:hAnsi="Arial" w:cs="Arial"/>
-          <w:sz w:val="24"/>
-          <w:szCs w:val="24"/>
-        </w:rPr>
-        <w:t xml:space="preserve"> </w:t>
-      </w:r>
-      <w:proofErr w:type="spellStart"/>
-      <w:r>
-        <w:rPr>
-          <w:rFonts w:ascii="Arial" w:eastAsiaTheme="minorEastAsia" w:hAnsi="Arial" w:cs="Arial"/>
-          <w:sz w:val="24"/>
-          <w:szCs w:val="24"/>
-        </w:rPr>
-        <w:t>EventoEmergencia</w:t>
-      </w:r>
-      <w:proofErr w:type="spellEnd"/>
-      <w:r>
-        <w:rPr>
-          <w:rFonts w:ascii="Arial" w:eastAsiaTheme="minorEastAsia" w:hAnsi="Arial" w:cs="Arial"/>
-          <w:sz w:val="24"/>
-          <w:szCs w:val="24"/>
-        </w:rPr>
-        <w:t xml:space="preserve"> NATURAL JOIN </w:t>
-      </w:r>
-      <w:proofErr w:type="spellStart"/>
-      <w:r>
-        <w:rPr>
-          <w:rFonts w:ascii="Arial" w:eastAsiaTheme="minorEastAsia" w:hAnsi="Arial" w:cs="Arial"/>
-          <w:sz w:val="24"/>
-          <w:szCs w:val="24"/>
-        </w:rPr>
-        <w:t>Acciona</w:t>
-      </w:r>
-      <w:proofErr w:type="spellEnd"/>
+          <w:lang w:val="en-US"/>
+        </w:rPr>
+      </w:pPr>
+      <w:r>
+        <w:rPr>
+          <w:rFonts w:ascii="Arial" w:eastAsiaTheme="minorEastAsia" w:hAnsi="Arial" w:cs="Arial"/>
+          <w:sz w:val="24"/>
+          <w:szCs w:val="24"/>
+          <w:lang w:val="en-US"/>
+        </w:rPr>
+        <w:t>from EventoEmergencia NATURAL JOIN Acciona</w:t>
+      </w:r>
     </w:p>
     <w:p>
       <w:pPr>
@@ -3606,7 +3532,6 @@
           <w:sz w:val="24"/>
           <w:szCs w:val="24"/>
           <w:u w:val="single"/>
-          <w:lang w:val="en-US"/>
         </w:rPr>
       </w:pPr>
       <w:r>
@@ -3616,7 +3541,6 @@
           <w:sz w:val="24"/>
           <w:szCs w:val="24"/>
           <w:u w:val="single"/>
-          <w:lang w:val="en-US"/>
         </w:rPr>
         <w:t>create table Video</w:t>
       </w:r>
@@ -3629,45 +3553,22 @@
           <w:rFonts w:ascii="Arial" w:eastAsiaTheme="minorEastAsia" w:hAnsi="Arial" w:cs="Arial"/>
           <w:sz w:val="24"/>
           <w:szCs w:val="24"/>
-          <w:lang w:val="en-US"/>
-        </w:rPr>
-      </w:pPr>
-      <w:r>
-        <w:rPr>
-          <w:rFonts w:ascii="Arial" w:eastAsiaTheme="minorEastAsia" w:hAnsi="Arial" w:cs="Arial"/>
-          <w:sz w:val="24"/>
-          <w:szCs w:val="24"/>
-          <w:lang w:val="en-US"/>
-        </w:rPr>
-        <w:t xml:space="preserve">    (</w:t>
-      </w:r>
-      <w:proofErr w:type="spellStart"/>
-      <w:r>
-        <w:rPr>
-          <w:rFonts w:ascii="Arial" w:eastAsiaTheme="minorEastAsia" w:hAnsi="Arial" w:cs="Arial"/>
-          <w:sz w:val="24"/>
-          <w:szCs w:val="24"/>
-          <w:lang w:val="en-US"/>
-        </w:rPr>
-        <w:t>dataHoraInicio</w:t>
-      </w:r>
-      <w:proofErr w:type="spellEnd"/>
-      <w:r>
-        <w:rPr>
-          <w:rFonts w:ascii="Arial" w:eastAsiaTheme="minorEastAsia" w:hAnsi="Arial" w:cs="Arial"/>
-          <w:sz w:val="24"/>
-          <w:szCs w:val="24"/>
-          <w:lang w:val="en-US"/>
-        </w:rPr>
-        <w:t xml:space="preserve"> timestamp </w:t>
-      </w:r>
-      <w:r>
-        <w:rPr>
-          <w:rFonts w:ascii="Arial" w:eastAsiaTheme="minorEastAsia" w:hAnsi="Arial" w:cs="Arial"/>
-          <w:b/>
-          <w:sz w:val="24"/>
-          <w:szCs w:val="24"/>
-          <w:lang w:val="en-US"/>
+        </w:rPr>
+      </w:pPr>
+      <w:r>
+        <w:rPr>
+          <w:rFonts w:ascii="Arial" w:eastAsiaTheme="minorEastAsia" w:hAnsi="Arial" w:cs="Arial"/>
+          <w:sz w:val="24"/>
+          <w:szCs w:val="24"/>
+        </w:rPr>
+        <w:t xml:space="preserve">    (dataHoraInicio timestamp </w:t>
+      </w:r>
+      <w:r>
+        <w:rPr>
+          <w:rFonts w:ascii="Arial" w:eastAsiaTheme="minorEastAsia" w:hAnsi="Arial" w:cs="Arial"/>
+          <w:b/>
+          <w:sz w:val="24"/>
+          <w:szCs w:val="24"/>
         </w:rPr>
         <w:t>not null</w:t>
       </w:r>
@@ -3676,7 +3577,6 @@
           <w:rFonts w:ascii="Arial" w:eastAsiaTheme="minorEastAsia" w:hAnsi="Arial" w:cs="Arial"/>
           <w:sz w:val="24"/>
           <w:szCs w:val="24"/>
-          <w:lang w:val="en-US"/>
         </w:rPr>
         <w:t>,</w:t>
       </w:r>
@@ -3696,7 +3596,6 @@
           <w:rFonts w:ascii="Arial" w:eastAsiaTheme="minorEastAsia" w:hAnsi="Arial" w:cs="Arial"/>
           <w:sz w:val="24"/>
           <w:szCs w:val="24"/>
-          <w:lang w:val="en-US"/>
         </w:rPr>
         <w:t xml:space="preserve">     </w:t>
       </w:r>
@@ -4396,6 +4295,7 @@
           <w:rFonts w:ascii="Arial" w:eastAsiaTheme="minorEastAsia" w:hAnsi="Arial" w:cs="Arial"/>
           <w:sz w:val="24"/>
           <w:szCs w:val="24"/>
+          <w:lang w:val="en-US"/>
         </w:rPr>
       </w:pPr>
       <w:r>
@@ -4407,78 +4307,31 @@
         </w:rPr>
         <w:t xml:space="preserve">     </w:t>
       </w:r>
-      <w:proofErr w:type="spellStart"/>
-      <w:r>
-        <w:rPr>
-          <w:rFonts w:ascii="Arial" w:eastAsiaTheme="minorEastAsia" w:hAnsi="Arial" w:cs="Arial"/>
-          <w:sz w:val="24"/>
-          <w:szCs w:val="24"/>
-        </w:rPr>
-        <w:t>dataHoraInicio</w:t>
-      </w:r>
-      <w:proofErr w:type="spellEnd"/>
-      <w:r>
-        <w:rPr>
-          <w:rFonts w:ascii="Arial" w:eastAsiaTheme="minorEastAsia" w:hAnsi="Arial" w:cs="Arial"/>
-          <w:sz w:val="24"/>
-          <w:szCs w:val="24"/>
-        </w:rPr>
-        <w:t xml:space="preserve"> </w:t>
-      </w:r>
-      <w:proofErr w:type="spellStart"/>
-      <w:r>
-        <w:rPr>
-          <w:rFonts w:ascii="Arial" w:eastAsiaTheme="minorEastAsia" w:hAnsi="Arial" w:cs="Arial"/>
-          <w:sz w:val="24"/>
-          <w:szCs w:val="24"/>
-        </w:rPr>
-        <w:t>timestamp</w:t>
-      </w:r>
-      <w:proofErr w:type="spellEnd"/>
-      <w:r>
-        <w:rPr>
-          <w:rFonts w:ascii="Arial" w:eastAsiaTheme="minorEastAsia" w:hAnsi="Arial" w:cs="Arial"/>
-          <w:sz w:val="24"/>
-          <w:szCs w:val="24"/>
-        </w:rPr>
-        <w:t xml:space="preserve"> </w:t>
-      </w:r>
-      <w:proofErr w:type="spellStart"/>
-      <w:r>
-        <w:rPr>
-          <w:rFonts w:ascii="Arial" w:eastAsiaTheme="minorEastAsia" w:hAnsi="Arial" w:cs="Arial"/>
-          <w:b/>
-          <w:sz w:val="24"/>
-          <w:szCs w:val="24"/>
-        </w:rPr>
-        <w:t>not</w:t>
-      </w:r>
-      <w:proofErr w:type="spellEnd"/>
-      <w:r>
-        <w:rPr>
-          <w:rFonts w:ascii="Arial" w:eastAsiaTheme="minorEastAsia" w:hAnsi="Arial" w:cs="Arial"/>
-          <w:b/>
-          <w:sz w:val="24"/>
-          <w:szCs w:val="24"/>
-        </w:rPr>
-        <w:t xml:space="preserve"> </w:t>
-      </w:r>
-      <w:proofErr w:type="spellStart"/>
-      <w:r>
-        <w:rPr>
-          <w:rFonts w:ascii="Arial" w:eastAsiaTheme="minorEastAsia" w:hAnsi="Arial" w:cs="Arial"/>
-          <w:b/>
-          <w:sz w:val="24"/>
-          <w:szCs w:val="24"/>
-        </w:rPr>
-        <w:t>null</w:t>
-      </w:r>
-      <w:proofErr w:type="spellEnd"/>
-      <w:r>
-        <w:rPr>
-          <w:rFonts w:ascii="Arial" w:eastAsiaTheme="minorEastAsia" w:hAnsi="Arial" w:cs="Arial"/>
-          <w:sz w:val="24"/>
-          <w:szCs w:val="24"/>
+      <w:r>
+        <w:rPr>
+          <w:rFonts w:ascii="Arial" w:eastAsiaTheme="minorEastAsia" w:hAnsi="Arial" w:cs="Arial"/>
+          <w:sz w:val="24"/>
+          <w:szCs w:val="24"/>
+          <w:lang w:val="en-US"/>
+        </w:rPr>
+        <w:t xml:space="preserve">dataHoraInicio timestamp </w:t>
+      </w:r>
+      <w:r>
+        <w:rPr>
+          <w:rFonts w:ascii="Arial" w:eastAsiaTheme="minorEastAsia" w:hAnsi="Arial" w:cs="Arial"/>
+          <w:b/>
+          <w:sz w:val="24"/>
+          <w:szCs w:val="24"/>
+          <w:lang w:val="en-US"/>
+        </w:rPr>
+        <w:t>not null</w:t>
+      </w:r>
+      <w:r>
+        <w:rPr>
+          <w:rFonts w:ascii="Arial" w:eastAsiaTheme="minorEastAsia" w:hAnsi="Arial" w:cs="Arial"/>
+          <w:sz w:val="24"/>
+          <w:szCs w:val="24"/>
+          <w:lang w:val="en-US"/>
         </w:rPr>
         <w:t>,</w:t>
       </w:r>
@@ -4498,6 +4351,7 @@
           <w:rFonts w:ascii="Arial" w:eastAsiaTheme="minorEastAsia" w:hAnsi="Arial" w:cs="Arial"/>
           <w:sz w:val="24"/>
           <w:szCs w:val="24"/>
+          <w:lang w:val="en-US"/>
         </w:rPr>
         <w:t xml:space="preserve">     </w:t>
       </w:r>
@@ -5292,41 +5146,44 @@
           <w:rFonts w:ascii="Arial" w:eastAsiaTheme="minorEastAsia" w:hAnsi="Arial" w:cs="Arial"/>
           <w:sz w:val="24"/>
           <w:szCs w:val="24"/>
-        </w:rPr>
-      </w:pPr>
-      <w:r>
-        <w:rPr>
-          <w:rFonts w:ascii="Arial" w:eastAsiaTheme="minorEastAsia" w:hAnsi="Arial" w:cs="Arial"/>
-          <w:sz w:val="24"/>
-          <w:szCs w:val="24"/>
+          <w:lang w:val="en-US"/>
+        </w:rPr>
+      </w:pPr>
+      <w:r>
+        <w:rPr>
+          <w:rFonts w:ascii="Arial" w:eastAsiaTheme="minorEastAsia" w:hAnsi="Arial" w:cs="Arial"/>
+          <w:sz w:val="24"/>
+          <w:szCs w:val="24"/>
+          <w:lang w:val="en-US"/>
         </w:rPr>
         <w:t xml:space="preserve">     </w:t>
       </w:r>
-      <w:proofErr w:type="spellStart"/>
-      <w:r>
-        <w:rPr>
-          <w:rFonts w:ascii="Arial" w:eastAsiaTheme="minorEastAsia" w:hAnsi="Arial" w:cs="Arial"/>
-          <w:b/>
-          <w:sz w:val="24"/>
-          <w:szCs w:val="24"/>
+      <w:r>
+        <w:rPr>
+          <w:rFonts w:ascii="Arial" w:eastAsiaTheme="minorEastAsia" w:hAnsi="Arial" w:cs="Arial"/>
+          <w:b/>
+          <w:sz w:val="24"/>
+          <w:szCs w:val="24"/>
+          <w:lang w:val="en-US"/>
         </w:rPr>
         <w:t>constraint</w:t>
       </w:r>
-      <w:proofErr w:type="spellEnd"/>
-      <w:r>
-        <w:rPr>
-          <w:rFonts w:ascii="Arial" w:eastAsiaTheme="minorEastAsia" w:hAnsi="Arial" w:cs="Arial"/>
-          <w:sz w:val="24"/>
-          <w:szCs w:val="24"/>
-        </w:rPr>
-        <w:t xml:space="preserve"> </w:t>
-      </w:r>
-      <w:proofErr w:type="spellStart"/>
-      <w:r>
-        <w:rPr>
-          <w:rFonts w:ascii="Arial" w:eastAsiaTheme="minorEastAsia" w:hAnsi="Arial" w:cs="Arial"/>
-          <w:sz w:val="24"/>
-          <w:szCs w:val="24"/>
+      <w:r>
+        <w:rPr>
+          <w:rFonts w:ascii="Arial" w:eastAsiaTheme="minorEastAsia" w:hAnsi="Arial" w:cs="Arial"/>
+          <w:sz w:val="24"/>
+          <w:szCs w:val="24"/>
+          <w:lang w:val="en-US"/>
+        </w:rPr>
+        <w:t xml:space="preserve"> </w:t>
+      </w:r>
+      <w:proofErr w:type="spellStart"/>
+      <w:r>
+        <w:rPr>
+          <w:rFonts w:ascii="Arial" w:eastAsiaTheme="minorEastAsia" w:hAnsi="Arial" w:cs="Arial"/>
+          <w:sz w:val="24"/>
+          <w:szCs w:val="24"/>
+          <w:lang w:val="en-US"/>
         </w:rPr>
         <w:t>pk_Vigia</w:t>
       </w:r>
@@ -5336,30 +5193,20 @@
           <w:rFonts w:ascii="Arial" w:eastAsiaTheme="minorEastAsia" w:hAnsi="Arial" w:cs="Arial"/>
           <w:sz w:val="24"/>
           <w:szCs w:val="24"/>
-        </w:rPr>
-        <w:t xml:space="preserve"> </w:t>
-      </w:r>
-      <w:proofErr w:type="spellStart"/>
-      <w:r>
-        <w:rPr>
-          <w:rFonts w:ascii="Arial" w:eastAsiaTheme="minorEastAsia" w:hAnsi="Arial" w:cs="Arial"/>
-          <w:b/>
-          <w:sz w:val="24"/>
-          <w:szCs w:val="24"/>
-        </w:rPr>
-        <w:t>primary</w:t>
-      </w:r>
-      <w:proofErr w:type="spellEnd"/>
-      <w:r>
-        <w:rPr>
-          <w:rFonts w:ascii="Arial" w:eastAsiaTheme="minorEastAsia" w:hAnsi="Arial" w:cs="Arial"/>
-          <w:b/>
-          <w:sz w:val="24"/>
-          <w:szCs w:val="24"/>
-        </w:rPr>
-        <w:t xml:space="preserve"> </w:t>
-      </w:r>
-      <w:proofErr w:type="spellStart"/>
+          <w:lang w:val="en-US"/>
+        </w:rPr>
+        <w:t xml:space="preserve"> </w:t>
+      </w:r>
+      <w:r>
+        <w:rPr>
+          <w:rFonts w:ascii="Arial" w:eastAsiaTheme="minorEastAsia" w:hAnsi="Arial" w:cs="Arial"/>
+          <w:b/>
+          <w:sz w:val="24"/>
+          <w:szCs w:val="24"/>
+          <w:lang w:val="en-US"/>
+        </w:rPr>
+        <w:t xml:space="preserve">primary </w:t>
+      </w:r>
       <w:proofErr w:type="gramStart"/>
       <w:r>
         <w:rPr>
@@ -5367,15 +5214,16 @@
           <w:b/>
           <w:sz w:val="24"/>
           <w:szCs w:val="24"/>
+          <w:lang w:val="en-US"/>
         </w:rPr>
         <w:t>key</w:t>
       </w:r>
-      <w:proofErr w:type="spellEnd"/>
-      <w:r>
-        <w:rPr>
-          <w:rFonts w:ascii="Arial" w:eastAsiaTheme="minorEastAsia" w:hAnsi="Arial" w:cs="Arial"/>
-          <w:sz w:val="24"/>
-          <w:szCs w:val="24"/>
+      <w:r>
+        <w:rPr>
+          <w:rFonts w:ascii="Arial" w:eastAsiaTheme="minorEastAsia" w:hAnsi="Arial" w:cs="Arial"/>
+          <w:sz w:val="24"/>
+          <w:szCs w:val="24"/>
+          <w:lang w:val="en-US"/>
         </w:rPr>
         <w:t>(</w:t>
       </w:r>
@@ -5386,6 +5234,7 @@
           <w:rFonts w:ascii="Arial" w:eastAsiaTheme="minorEastAsia" w:hAnsi="Arial" w:cs="Arial"/>
           <w:sz w:val="24"/>
           <w:szCs w:val="24"/>
+          <w:lang w:val="en-US"/>
         </w:rPr>
         <w:t>moradaLocal</w:t>
       </w:r>
@@ -5395,6 +5244,7 @@
           <w:rFonts w:ascii="Arial" w:eastAsiaTheme="minorEastAsia" w:hAnsi="Arial" w:cs="Arial"/>
           <w:sz w:val="24"/>
           <w:szCs w:val="24"/>
+          <w:lang w:val="en-US"/>
         </w:rPr>
         <w:t xml:space="preserve">, </w:t>
       </w:r>
@@ -5404,6 +5254,7 @@
           <w:rFonts w:ascii="Arial" w:eastAsiaTheme="minorEastAsia" w:hAnsi="Arial" w:cs="Arial"/>
           <w:sz w:val="24"/>
           <w:szCs w:val="24"/>
+          <w:lang w:val="en-US"/>
         </w:rPr>
         <w:t>numCamara</w:t>
       </w:r>
@@ -5413,6 +5264,7 @@
           <w:rFonts w:ascii="Arial" w:eastAsiaTheme="minorEastAsia" w:hAnsi="Arial" w:cs="Arial"/>
           <w:sz w:val="24"/>
           <w:szCs w:val="24"/>
+          <w:lang w:val="en-US"/>
         </w:rPr>
         <w:t>),</w:t>
       </w:r>
@@ -5425,99 +5277,73 @@
           <w:rFonts w:ascii="Arial" w:eastAsiaTheme="minorEastAsia" w:hAnsi="Arial" w:cs="Arial"/>
           <w:sz w:val="24"/>
           <w:szCs w:val="24"/>
-        </w:rPr>
-      </w:pPr>
-      <w:r>
-        <w:rPr>
-          <w:rFonts w:ascii="Arial" w:eastAsiaTheme="minorEastAsia" w:hAnsi="Arial" w:cs="Arial"/>
-          <w:sz w:val="24"/>
-          <w:szCs w:val="24"/>
+          <w:lang w:val="en-US"/>
+        </w:rPr>
+      </w:pPr>
+      <w:r>
+        <w:rPr>
+          <w:rFonts w:ascii="Arial" w:eastAsiaTheme="minorEastAsia" w:hAnsi="Arial" w:cs="Arial"/>
+          <w:sz w:val="24"/>
+          <w:szCs w:val="24"/>
+          <w:lang w:val="en-US"/>
         </w:rPr>
         <w:t xml:space="preserve">     </w:t>
       </w:r>
-      <w:proofErr w:type="spellStart"/>
-      <w:r>
-        <w:rPr>
-          <w:rFonts w:ascii="Arial" w:eastAsiaTheme="minorEastAsia" w:hAnsi="Arial" w:cs="Arial"/>
-          <w:b/>
-          <w:sz w:val="24"/>
-          <w:szCs w:val="24"/>
+      <w:r>
+        <w:rPr>
+          <w:rFonts w:ascii="Arial" w:eastAsiaTheme="minorEastAsia" w:hAnsi="Arial" w:cs="Arial"/>
+          <w:b/>
+          <w:sz w:val="24"/>
+          <w:szCs w:val="24"/>
+          <w:lang w:val="en-US"/>
         </w:rPr>
         <w:t>constraint</w:t>
       </w:r>
-      <w:proofErr w:type="spellEnd"/>
-      <w:r>
-        <w:rPr>
-          <w:rFonts w:ascii="Arial" w:eastAsiaTheme="minorEastAsia" w:hAnsi="Arial" w:cs="Arial"/>
-          <w:sz w:val="24"/>
-          <w:szCs w:val="24"/>
-        </w:rPr>
-        <w:t xml:space="preserve"> </w:t>
-      </w:r>
-      <w:proofErr w:type="spellStart"/>
-      <w:r>
-        <w:rPr>
-          <w:rFonts w:ascii="Arial" w:eastAsiaTheme="minorEastAsia" w:hAnsi="Arial" w:cs="Arial"/>
-          <w:sz w:val="24"/>
-          <w:szCs w:val="24"/>
-        </w:rPr>
-        <w:t>fk_Vigia</w:t>
-      </w:r>
-      <w:proofErr w:type="gramStart"/>
-      <w:r>
-        <w:rPr>
-          <w:rFonts w:ascii="Arial" w:eastAsiaTheme="minorEastAsia" w:hAnsi="Arial" w:cs="Arial"/>
-          <w:sz w:val="24"/>
-          <w:szCs w:val="24"/>
-        </w:rPr>
-        <w:t>_Local</w:t>
-      </w:r>
-      <w:proofErr w:type="spellEnd"/>
-      <w:proofErr w:type="gramEnd"/>
-      <w:r>
-        <w:rPr>
-          <w:rFonts w:ascii="Arial" w:eastAsiaTheme="minorEastAsia" w:hAnsi="Arial" w:cs="Arial"/>
-          <w:sz w:val="24"/>
-          <w:szCs w:val="24"/>
-        </w:rPr>
-        <w:t xml:space="preserve"> </w:t>
-      </w:r>
-      <w:proofErr w:type="spellStart"/>
-      <w:r>
-        <w:rPr>
-          <w:rFonts w:ascii="Arial" w:eastAsiaTheme="minorEastAsia" w:hAnsi="Arial" w:cs="Arial"/>
-          <w:b/>
-          <w:sz w:val="24"/>
-          <w:szCs w:val="24"/>
-        </w:rPr>
-        <w:t>foreign</w:t>
-      </w:r>
-      <w:proofErr w:type="spellEnd"/>
-      <w:r>
-        <w:rPr>
-          <w:rFonts w:ascii="Arial" w:eastAsiaTheme="minorEastAsia" w:hAnsi="Arial" w:cs="Arial"/>
-          <w:b/>
-          <w:sz w:val="24"/>
-          <w:szCs w:val="24"/>
-        </w:rPr>
-        <w:t xml:space="preserve"> </w:t>
-      </w:r>
-      <w:proofErr w:type="spellStart"/>
-      <w:r>
-        <w:rPr>
-          <w:rFonts w:ascii="Arial" w:eastAsiaTheme="minorEastAsia" w:hAnsi="Arial" w:cs="Arial"/>
-          <w:b/>
-          <w:sz w:val="24"/>
-          <w:szCs w:val="24"/>
-        </w:rPr>
-        <w:t>key</w:t>
-      </w:r>
-      <w:proofErr w:type="spellEnd"/>
-      <w:r>
-        <w:rPr>
-          <w:rFonts w:ascii="Arial" w:eastAsiaTheme="minorEastAsia" w:hAnsi="Arial" w:cs="Arial"/>
-          <w:sz w:val="24"/>
-          <w:szCs w:val="24"/>
+      <w:r>
+        <w:rPr>
+          <w:rFonts w:ascii="Arial" w:eastAsiaTheme="minorEastAsia" w:hAnsi="Arial" w:cs="Arial"/>
+          <w:sz w:val="24"/>
+          <w:szCs w:val="24"/>
+          <w:lang w:val="en-US"/>
+        </w:rPr>
+        <w:t xml:space="preserve"> </w:t>
+      </w:r>
+      <w:proofErr w:type="spellStart"/>
+      <w:r>
+        <w:rPr>
+          <w:rFonts w:ascii="Arial" w:eastAsiaTheme="minorEastAsia" w:hAnsi="Arial" w:cs="Arial"/>
+          <w:sz w:val="24"/>
+          <w:szCs w:val="24"/>
+          <w:lang w:val="en-US"/>
+        </w:rPr>
+        <w:t>fk_Vigia_Local</w:t>
+      </w:r>
+      <w:proofErr w:type="spellEnd"/>
+      <w:r>
+        <w:rPr>
+          <w:rFonts w:ascii="Arial" w:eastAsiaTheme="minorEastAsia" w:hAnsi="Arial" w:cs="Arial"/>
+          <w:sz w:val="24"/>
+          <w:szCs w:val="24"/>
+          <w:lang w:val="en-US"/>
+        </w:rPr>
+        <w:t xml:space="preserve"> </w:t>
+      </w:r>
+      <w:r>
+        <w:rPr>
+          <w:rFonts w:ascii="Arial" w:eastAsiaTheme="minorEastAsia" w:hAnsi="Arial" w:cs="Arial"/>
+          <w:b/>
+          <w:sz w:val="24"/>
+          <w:szCs w:val="24"/>
+          <w:lang w:val="en-US"/>
+        </w:rPr>
+        <w:t>foreign key</w:t>
+      </w:r>
+      <w:r>
+        <w:rPr>
+          <w:rFonts w:ascii="Arial" w:eastAsiaTheme="minorEastAsia" w:hAnsi="Arial" w:cs="Arial"/>
+          <w:sz w:val="24"/>
+          <w:szCs w:val="24"/>
+          <w:lang w:val="en-US"/>
         </w:rPr>
         <w:t>(</w:t>
       </w:r>
@@ -5527,6 +5353,7 @@
           <w:rFonts w:ascii="Arial" w:eastAsiaTheme="minorEastAsia" w:hAnsi="Arial" w:cs="Arial"/>
           <w:sz w:val="24"/>
           <w:szCs w:val="24"/>
+          <w:lang w:val="en-US"/>
         </w:rPr>
         <w:t>moradaLocal</w:t>
       </w:r>
@@ -5536,34 +5363,26 @@
           <w:rFonts w:ascii="Arial" w:eastAsiaTheme="minorEastAsia" w:hAnsi="Arial" w:cs="Arial"/>
           <w:sz w:val="24"/>
           <w:szCs w:val="24"/>
+          <w:lang w:val="en-US"/>
         </w:rPr>
         <w:t xml:space="preserve">) </w:t>
       </w:r>
-      <w:proofErr w:type="spellStart"/>
-      <w:r>
-        <w:rPr>
-          <w:rFonts w:ascii="Arial" w:eastAsiaTheme="minorEastAsia" w:hAnsi="Arial" w:cs="Arial"/>
-          <w:b/>
-          <w:sz w:val="24"/>
-          <w:szCs w:val="24"/>
-        </w:rPr>
-        <w:t>references</w:t>
-      </w:r>
-      <w:proofErr w:type="spellEnd"/>
-      <w:r>
-        <w:rPr>
-          <w:rFonts w:ascii="Arial" w:eastAsiaTheme="minorEastAsia" w:hAnsi="Arial" w:cs="Arial"/>
-          <w:b/>
-          <w:sz w:val="24"/>
-          <w:szCs w:val="24"/>
-        </w:rPr>
-        <w:t xml:space="preserve"> </w:t>
-      </w:r>
-      <w:r>
-        <w:rPr>
-          <w:rFonts w:ascii="Arial" w:eastAsiaTheme="minorEastAsia" w:hAnsi="Arial" w:cs="Arial"/>
-          <w:sz w:val="24"/>
-          <w:szCs w:val="24"/>
+      <w:r>
+        <w:rPr>
+          <w:rFonts w:ascii="Arial" w:eastAsiaTheme="minorEastAsia" w:hAnsi="Arial" w:cs="Arial"/>
+          <w:b/>
+          <w:sz w:val="24"/>
+          <w:szCs w:val="24"/>
+          <w:lang w:val="en-US"/>
+        </w:rPr>
+        <w:t xml:space="preserve">references </w:t>
+      </w:r>
+      <w:r>
+        <w:rPr>
+          <w:rFonts w:ascii="Arial" w:eastAsiaTheme="minorEastAsia" w:hAnsi="Arial" w:cs="Arial"/>
+          <w:sz w:val="24"/>
+          <w:szCs w:val="24"/>
+          <w:lang w:val="en-US"/>
         </w:rPr>
         <w:t>Local(</w:t>
       </w:r>
@@ -5573,6 +5392,7 @@
           <w:rFonts w:ascii="Arial" w:eastAsiaTheme="minorEastAsia" w:hAnsi="Arial" w:cs="Arial"/>
           <w:sz w:val="24"/>
           <w:szCs w:val="24"/>
+          <w:lang w:val="en-US"/>
         </w:rPr>
         <w:t>moradaLocal</w:t>
       </w:r>
@@ -5582,45 +5402,26 @@
           <w:rFonts w:ascii="Arial" w:eastAsiaTheme="minorEastAsia" w:hAnsi="Arial" w:cs="Arial"/>
           <w:sz w:val="24"/>
           <w:szCs w:val="24"/>
+          <w:lang w:val="en-US"/>
         </w:rPr>
         <w:t xml:space="preserve">) </w:t>
       </w:r>
-      <w:proofErr w:type="spellStart"/>
-      <w:r>
-        <w:rPr>
-          <w:rFonts w:ascii="Arial" w:eastAsiaTheme="minorEastAsia" w:hAnsi="Arial" w:cs="Arial"/>
-          <w:b/>
-          <w:sz w:val="24"/>
-          <w:szCs w:val="24"/>
-        </w:rPr>
-        <w:t>On</w:t>
-      </w:r>
-      <w:proofErr w:type="spellEnd"/>
-      <w:r>
-        <w:rPr>
-          <w:rFonts w:ascii="Arial" w:eastAsiaTheme="minorEastAsia" w:hAnsi="Arial" w:cs="Arial"/>
-          <w:b/>
-          <w:sz w:val="24"/>
-          <w:szCs w:val="24"/>
-        </w:rPr>
-        <w:t xml:space="preserve"> delete </w:t>
-      </w:r>
-      <w:proofErr w:type="spellStart"/>
-      <w:r>
-        <w:rPr>
-          <w:rFonts w:ascii="Arial" w:eastAsiaTheme="minorEastAsia" w:hAnsi="Arial" w:cs="Arial"/>
-          <w:b/>
-          <w:sz w:val="24"/>
-          <w:szCs w:val="24"/>
-        </w:rPr>
-        <w:t>cascade</w:t>
-      </w:r>
-      <w:proofErr w:type="spellEnd"/>
-      <w:r>
-        <w:rPr>
-          <w:rFonts w:ascii="Arial" w:eastAsiaTheme="minorEastAsia" w:hAnsi="Arial" w:cs="Arial"/>
-          <w:sz w:val="24"/>
-          <w:szCs w:val="24"/>
+      <w:r>
+        <w:rPr>
+          <w:rFonts w:ascii="Arial" w:eastAsiaTheme="minorEastAsia" w:hAnsi="Arial" w:cs="Arial"/>
+          <w:b/>
+          <w:sz w:val="24"/>
+          <w:szCs w:val="24"/>
+          <w:lang w:val="en-US"/>
+        </w:rPr>
+        <w:t>On delete cascade</w:t>
+      </w:r>
+      <w:r>
+        <w:rPr>
+          <w:rFonts w:ascii="Arial" w:eastAsiaTheme="minorEastAsia" w:hAnsi="Arial" w:cs="Arial"/>
+          <w:sz w:val="24"/>
+          <w:szCs w:val="24"/>
+          <w:lang w:val="en-US"/>
         </w:rPr>
         <w:t>,</w:t>
       </w:r>
@@ -5640,6 +5441,7 @@
           <w:rFonts w:ascii="Arial" w:eastAsiaTheme="minorEastAsia" w:hAnsi="Arial" w:cs="Arial"/>
           <w:sz w:val="24"/>
           <w:szCs w:val="24"/>
+          <w:lang w:val="en-US"/>
         </w:rPr>
         <w:t xml:space="preserve">     </w:t>
       </w:r>
@@ -12781,45 +12583,22 @@
           <w:rFonts w:ascii="Arial" w:eastAsiaTheme="minorEastAsia" w:hAnsi="Arial" w:cs="Arial"/>
           <w:sz w:val="24"/>
           <w:szCs w:val="24"/>
-          <w:lang w:val="en-US"/>
-        </w:rPr>
-      </w:pPr>
-      <w:r>
-        <w:rPr>
-          <w:rFonts w:ascii="Arial" w:eastAsiaTheme="minorEastAsia" w:hAnsi="Arial" w:cs="Arial"/>
-          <w:sz w:val="24"/>
-          <w:szCs w:val="24"/>
-          <w:lang w:val="en-US"/>
-        </w:rPr>
-        <w:t xml:space="preserve">   (</w:t>
-      </w:r>
-      <w:proofErr w:type="spellStart"/>
-      <w:r>
-        <w:rPr>
-          <w:rFonts w:ascii="Arial" w:eastAsiaTheme="minorEastAsia" w:hAnsi="Arial" w:cs="Arial"/>
-          <w:sz w:val="24"/>
-          <w:szCs w:val="24"/>
-          <w:lang w:val="en-US"/>
-        </w:rPr>
-        <w:t>idCoordenador</w:t>
-      </w:r>
-      <w:proofErr w:type="spellEnd"/>
-      <w:r>
-        <w:rPr>
-          <w:rFonts w:ascii="Arial" w:eastAsiaTheme="minorEastAsia" w:hAnsi="Arial" w:cs="Arial"/>
-          <w:sz w:val="24"/>
-          <w:szCs w:val="24"/>
-          <w:lang w:val="en-US"/>
-        </w:rPr>
-        <w:t xml:space="preserve"> numeric </w:t>
-      </w:r>
-      <w:r>
-        <w:rPr>
-          <w:rFonts w:ascii="Arial" w:eastAsiaTheme="minorEastAsia" w:hAnsi="Arial" w:cs="Arial"/>
-          <w:b/>
-          <w:sz w:val="24"/>
-          <w:szCs w:val="24"/>
-          <w:lang w:val="en-US"/>
+        </w:rPr>
+      </w:pPr>
+      <w:r>
+        <w:rPr>
+          <w:rFonts w:ascii="Arial" w:eastAsiaTheme="minorEastAsia" w:hAnsi="Arial" w:cs="Arial"/>
+          <w:sz w:val="24"/>
+          <w:szCs w:val="24"/>
+        </w:rPr>
+        <w:t xml:space="preserve">   (idCoordenador numeric </w:t>
+      </w:r>
+      <w:r>
+        <w:rPr>
+          <w:rFonts w:ascii="Arial" w:eastAsiaTheme="minorEastAsia" w:hAnsi="Arial" w:cs="Arial"/>
+          <w:b/>
+          <w:sz w:val="24"/>
+          <w:szCs w:val="24"/>
         </w:rPr>
         <w:t>not null</w:t>
       </w:r>
@@ -12828,7 +12607,6 @@
           <w:rFonts w:ascii="Arial" w:eastAsiaTheme="minorEastAsia" w:hAnsi="Arial" w:cs="Arial"/>
           <w:sz w:val="24"/>
           <w:szCs w:val="24"/>
-          <w:lang w:val="en-US"/>
         </w:rPr>
         <w:t>,</w:t>
       </w:r>
@@ -12837,37 +12615,23 @@
           <w:rFonts w:ascii="Arial" w:eastAsiaTheme="minorEastAsia" w:hAnsi="Arial" w:cs="Arial"/>
           <w:sz w:val="24"/>
           <w:szCs w:val="24"/>
-          <w:lang w:val="en-US"/>
-        </w:rPr>
-        <w:t xml:space="preserve"> </w:t>
-      </w:r>
-      <w:proofErr w:type="spellStart"/>
-      <w:r>
-        <w:rPr>
-          <w:rFonts w:ascii="Arial" w:eastAsiaTheme="minorEastAsia" w:hAnsi="Arial" w:cs="Arial"/>
-          <w:sz w:val="24"/>
-          <w:szCs w:val="24"/>
-          <w:lang w:val="en-US"/>
-        </w:rPr>
-        <w:t>numMeio</w:t>
-      </w:r>
-      <w:proofErr w:type="spellEnd"/>
-      <w:r>
-        <w:rPr>
-          <w:rFonts w:ascii="Arial" w:eastAsiaTheme="minorEastAsia" w:hAnsi="Arial" w:cs="Arial"/>
-          <w:sz w:val="24"/>
-          <w:szCs w:val="24"/>
-          <w:lang w:val="en-US"/>
-        </w:rPr>
-        <w:t xml:space="preserve"> numeric </w:t>
-      </w:r>
-      <w:r>
-        <w:rPr>
-          <w:rFonts w:ascii="Arial" w:eastAsiaTheme="minorEastAsia" w:hAnsi="Arial" w:cs="Arial"/>
-          <w:b/>
-          <w:sz w:val="24"/>
-          <w:szCs w:val="24"/>
-          <w:lang w:val="en-US"/>
+        </w:rPr>
+        <w:t xml:space="preserve"> </w:t>
+      </w:r>
+      <w:r>
+        <w:rPr>
+          <w:rFonts w:ascii="Arial" w:eastAsiaTheme="minorEastAsia" w:hAnsi="Arial" w:cs="Arial"/>
+          <w:sz w:val="24"/>
+          <w:szCs w:val="24"/>
+        </w:rPr>
+        <w:t xml:space="preserve">numMeio numeric </w:t>
+      </w:r>
+      <w:r>
+        <w:rPr>
+          <w:rFonts w:ascii="Arial" w:eastAsiaTheme="minorEastAsia" w:hAnsi="Arial" w:cs="Arial"/>
+          <w:b/>
+          <w:sz w:val="24"/>
+          <w:szCs w:val="24"/>
         </w:rPr>
         <w:t>not null</w:t>
       </w:r>
@@ -12876,7 +12640,6 @@
           <w:rFonts w:ascii="Arial" w:eastAsiaTheme="minorEastAsia" w:hAnsi="Arial" w:cs="Arial"/>
           <w:sz w:val="24"/>
           <w:szCs w:val="24"/>
-          <w:lang w:val="en-US"/>
         </w:rPr>
         <w:t>,</w:t>
       </w:r>
@@ -12897,7 +12660,6 @@
           <w:rFonts w:ascii="Arial" w:eastAsiaTheme="minorEastAsia" w:hAnsi="Arial" w:cs="Arial"/>
           <w:sz w:val="24"/>
           <w:szCs w:val="24"/>
-          <w:lang w:val="en-US"/>
         </w:rPr>
         <w:lastRenderedPageBreak/>
         <w:t xml:space="preserve">    </w:t>
@@ -13300,6 +13062,7 @@
           <w:rFonts w:ascii="Arial" w:eastAsiaTheme="minorEastAsia" w:hAnsi="Arial" w:cs="Arial"/>
           <w:sz w:val="24"/>
           <w:szCs w:val="24"/>
+          <w:lang w:val="en-US"/>
         </w:rPr>
       </w:pPr>
       <w:r>
@@ -13311,32 +13074,35 @@
         </w:rPr>
         <w:t xml:space="preserve">    </w:t>
       </w:r>
-      <w:r>
-        <w:rPr>
-          <w:rFonts w:ascii="Arial" w:eastAsiaTheme="minorEastAsia" w:hAnsi="Arial" w:cs="Arial"/>
-          <w:sz w:val="24"/>
-          <w:szCs w:val="24"/>
-        </w:rPr>
-        <w:t xml:space="preserve">texto </w:t>
-      </w:r>
-      <w:proofErr w:type="spellStart"/>
+      <w:proofErr w:type="spellStart"/>
+      <w:r>
+        <w:rPr>
+          <w:rFonts w:ascii="Arial" w:eastAsiaTheme="minorEastAsia" w:hAnsi="Arial" w:cs="Arial"/>
+          <w:sz w:val="24"/>
+          <w:szCs w:val="24"/>
+          <w:lang w:val="en-US"/>
+        </w:rPr>
+        <w:t>texto</w:t>
+      </w:r>
+      <w:proofErr w:type="spellEnd"/>
+      <w:r>
+        <w:rPr>
+          <w:rFonts w:ascii="Arial" w:eastAsiaTheme="minorEastAsia" w:hAnsi="Arial" w:cs="Arial"/>
+          <w:sz w:val="24"/>
+          <w:szCs w:val="24"/>
+          <w:lang w:val="en-US"/>
+        </w:rPr>
+        <w:t xml:space="preserve"> </w:t>
+      </w:r>
       <w:proofErr w:type="gramStart"/>
       <w:r>
         <w:rPr>
           <w:rFonts w:ascii="Arial" w:eastAsiaTheme="minorEastAsia" w:hAnsi="Arial" w:cs="Arial"/>
           <w:sz w:val="24"/>
           <w:szCs w:val="24"/>
-        </w:rPr>
-        <w:t>varchar</w:t>
-      </w:r>
-      <w:proofErr w:type="spellEnd"/>
-      <w:r>
-        <w:rPr>
-          <w:rFonts w:ascii="Arial" w:eastAsiaTheme="minorEastAsia" w:hAnsi="Arial" w:cs="Arial"/>
-          <w:sz w:val="24"/>
-          <w:szCs w:val="24"/>
-        </w:rPr>
-        <w:t>(</w:t>
+          <w:lang w:val="en-US"/>
+        </w:rPr>
+        <w:t>varchar(</w:t>
       </w:r>
       <w:proofErr w:type="gramEnd"/>
       <w:r>
@@ -13344,45 +13110,26 @@
           <w:rFonts w:ascii="Arial" w:eastAsiaTheme="minorEastAsia" w:hAnsi="Arial" w:cs="Arial"/>
           <w:sz w:val="24"/>
           <w:szCs w:val="24"/>
+          <w:lang w:val="en-US"/>
         </w:rPr>
         <w:t xml:space="preserve">255) </w:t>
       </w:r>
-      <w:proofErr w:type="spellStart"/>
-      <w:r>
-        <w:rPr>
-          <w:rFonts w:ascii="Arial" w:eastAsiaTheme="minorEastAsia" w:hAnsi="Arial" w:cs="Arial"/>
-          <w:b/>
-          <w:sz w:val="24"/>
-          <w:szCs w:val="24"/>
-        </w:rPr>
-        <w:t>not</w:t>
-      </w:r>
-      <w:proofErr w:type="spellEnd"/>
-      <w:r>
-        <w:rPr>
-          <w:rFonts w:ascii="Arial" w:eastAsiaTheme="minorEastAsia" w:hAnsi="Arial" w:cs="Arial"/>
-          <w:b/>
-          <w:sz w:val="24"/>
-          <w:szCs w:val="24"/>
-        </w:rPr>
-        <w:t xml:space="preserve"> </w:t>
-      </w:r>
-      <w:proofErr w:type="spellStart"/>
-      <w:r>
-        <w:rPr>
-          <w:rFonts w:ascii="Arial" w:eastAsiaTheme="minorEastAsia" w:hAnsi="Arial" w:cs="Arial"/>
-          <w:b/>
-          <w:sz w:val="24"/>
-          <w:szCs w:val="24"/>
-        </w:rPr>
-        <w:t>null</w:t>
-      </w:r>
-      <w:proofErr w:type="spellEnd"/>
-      <w:r>
-        <w:rPr>
-          <w:rFonts w:ascii="Arial" w:eastAsiaTheme="minorEastAsia" w:hAnsi="Arial" w:cs="Arial"/>
-          <w:sz w:val="24"/>
-          <w:szCs w:val="24"/>
+      <w:r>
+        <w:rPr>
+          <w:rFonts w:ascii="Arial" w:eastAsiaTheme="minorEastAsia" w:hAnsi="Arial" w:cs="Arial"/>
+          <w:b/>
+          <w:sz w:val="24"/>
+          <w:szCs w:val="24"/>
+          <w:lang w:val="en-US"/>
+        </w:rPr>
+        <w:t>not null</w:t>
+      </w:r>
+      <w:r>
+        <w:rPr>
+          <w:rFonts w:ascii="Arial" w:eastAsiaTheme="minorEastAsia" w:hAnsi="Arial" w:cs="Arial"/>
+          <w:sz w:val="24"/>
+          <w:szCs w:val="24"/>
+          <w:lang w:val="en-US"/>
         </w:rPr>
         <w:t>,</w:t>
       </w:r>
@@ -13395,41 +13142,44 @@
           <w:rFonts w:ascii="Arial" w:eastAsiaTheme="minorEastAsia" w:hAnsi="Arial" w:cs="Arial"/>
           <w:sz w:val="24"/>
           <w:szCs w:val="24"/>
-        </w:rPr>
-      </w:pPr>
-      <w:r>
-        <w:rPr>
-          <w:rFonts w:ascii="Arial" w:eastAsiaTheme="minorEastAsia" w:hAnsi="Arial" w:cs="Arial"/>
-          <w:sz w:val="24"/>
-          <w:szCs w:val="24"/>
+          <w:lang w:val="en-US"/>
+        </w:rPr>
+      </w:pPr>
+      <w:r>
+        <w:rPr>
+          <w:rFonts w:ascii="Arial" w:eastAsiaTheme="minorEastAsia" w:hAnsi="Arial" w:cs="Arial"/>
+          <w:sz w:val="24"/>
+          <w:szCs w:val="24"/>
+          <w:lang w:val="en-US"/>
         </w:rPr>
         <w:t xml:space="preserve">    </w:t>
       </w:r>
-      <w:proofErr w:type="spellStart"/>
-      <w:r>
-        <w:rPr>
-          <w:rFonts w:ascii="Arial" w:eastAsiaTheme="minorEastAsia" w:hAnsi="Arial" w:cs="Arial"/>
-          <w:b/>
-          <w:sz w:val="24"/>
-          <w:szCs w:val="24"/>
+      <w:r>
+        <w:rPr>
+          <w:rFonts w:ascii="Arial" w:eastAsiaTheme="minorEastAsia" w:hAnsi="Arial" w:cs="Arial"/>
+          <w:b/>
+          <w:sz w:val="24"/>
+          <w:szCs w:val="24"/>
+          <w:lang w:val="en-US"/>
         </w:rPr>
         <w:t>constraint</w:t>
       </w:r>
-      <w:proofErr w:type="spellEnd"/>
-      <w:r>
-        <w:rPr>
-          <w:rFonts w:ascii="Arial" w:eastAsiaTheme="minorEastAsia" w:hAnsi="Arial" w:cs="Arial"/>
-          <w:sz w:val="24"/>
-          <w:szCs w:val="24"/>
-        </w:rPr>
-        <w:t xml:space="preserve"> </w:t>
-      </w:r>
-      <w:proofErr w:type="spellStart"/>
-      <w:r>
-        <w:rPr>
-          <w:rFonts w:ascii="Arial" w:eastAsiaTheme="minorEastAsia" w:hAnsi="Arial" w:cs="Arial"/>
-          <w:sz w:val="24"/>
-          <w:szCs w:val="24"/>
+      <w:r>
+        <w:rPr>
+          <w:rFonts w:ascii="Arial" w:eastAsiaTheme="minorEastAsia" w:hAnsi="Arial" w:cs="Arial"/>
+          <w:sz w:val="24"/>
+          <w:szCs w:val="24"/>
+          <w:lang w:val="en-US"/>
+        </w:rPr>
+        <w:t xml:space="preserve"> </w:t>
+      </w:r>
+      <w:proofErr w:type="spellStart"/>
+      <w:r>
+        <w:rPr>
+          <w:rFonts w:ascii="Arial" w:eastAsiaTheme="minorEastAsia" w:hAnsi="Arial" w:cs="Arial"/>
+          <w:sz w:val="24"/>
+          <w:szCs w:val="24"/>
+          <w:lang w:val="en-US"/>
         </w:rPr>
         <w:t>pk_Audita</w:t>
       </w:r>
@@ -13439,30 +13189,20 @@
           <w:rFonts w:ascii="Arial" w:eastAsiaTheme="minorEastAsia" w:hAnsi="Arial" w:cs="Arial"/>
           <w:sz w:val="24"/>
           <w:szCs w:val="24"/>
-        </w:rPr>
-        <w:t xml:space="preserve"> </w:t>
-      </w:r>
-      <w:proofErr w:type="spellStart"/>
-      <w:r>
-        <w:rPr>
-          <w:rFonts w:ascii="Arial" w:eastAsiaTheme="minorEastAsia" w:hAnsi="Arial" w:cs="Arial"/>
-          <w:b/>
-          <w:sz w:val="24"/>
-          <w:szCs w:val="24"/>
-        </w:rPr>
-        <w:t>primary</w:t>
-      </w:r>
-      <w:proofErr w:type="spellEnd"/>
-      <w:r>
-        <w:rPr>
-          <w:rFonts w:ascii="Arial" w:eastAsiaTheme="minorEastAsia" w:hAnsi="Arial" w:cs="Arial"/>
-          <w:b/>
-          <w:sz w:val="24"/>
-          <w:szCs w:val="24"/>
-        </w:rPr>
-        <w:t xml:space="preserve"> </w:t>
-      </w:r>
-      <w:proofErr w:type="spellStart"/>
+          <w:lang w:val="en-US"/>
+        </w:rPr>
+        <w:t xml:space="preserve"> </w:t>
+      </w:r>
+      <w:r>
+        <w:rPr>
+          <w:rFonts w:ascii="Arial" w:eastAsiaTheme="minorEastAsia" w:hAnsi="Arial" w:cs="Arial"/>
+          <w:b/>
+          <w:sz w:val="24"/>
+          <w:szCs w:val="24"/>
+          <w:lang w:val="en-US"/>
+        </w:rPr>
+        <w:t xml:space="preserve">primary </w:t>
+      </w:r>
       <w:proofErr w:type="gramStart"/>
       <w:r>
         <w:rPr>
@@ -13470,15 +13210,16 @@
           <w:b/>
           <w:sz w:val="24"/>
           <w:szCs w:val="24"/>
+          <w:lang w:val="en-US"/>
         </w:rPr>
         <w:t>key</w:t>
       </w:r>
-      <w:proofErr w:type="spellEnd"/>
-      <w:r>
-        <w:rPr>
-          <w:rFonts w:ascii="Arial" w:eastAsiaTheme="minorEastAsia" w:hAnsi="Arial" w:cs="Arial"/>
-          <w:sz w:val="24"/>
-          <w:szCs w:val="24"/>
+      <w:r>
+        <w:rPr>
+          <w:rFonts w:ascii="Arial" w:eastAsiaTheme="minorEastAsia" w:hAnsi="Arial" w:cs="Arial"/>
+          <w:sz w:val="24"/>
+          <w:szCs w:val="24"/>
+          <w:lang w:val="en-US"/>
         </w:rPr>
         <w:t>(</w:t>
       </w:r>
@@ -13489,6 +13230,7 @@
           <w:rFonts w:ascii="Arial" w:eastAsiaTheme="minorEastAsia" w:hAnsi="Arial" w:cs="Arial"/>
           <w:sz w:val="24"/>
           <w:szCs w:val="24"/>
+          <w:lang w:val="en-US"/>
         </w:rPr>
         <w:t>nomeEntidade</w:t>
       </w:r>
@@ -13498,6 +13240,7 @@
           <w:rFonts w:ascii="Arial" w:eastAsiaTheme="minorEastAsia" w:hAnsi="Arial" w:cs="Arial"/>
           <w:sz w:val="24"/>
           <w:szCs w:val="24"/>
+          <w:lang w:val="en-US"/>
         </w:rPr>
         <w:t xml:space="preserve">, </w:t>
       </w:r>
@@ -13507,6 +13250,7 @@
           <w:rFonts w:ascii="Arial" w:eastAsiaTheme="minorEastAsia" w:hAnsi="Arial" w:cs="Arial"/>
           <w:sz w:val="24"/>
           <w:szCs w:val="24"/>
+          <w:lang w:val="en-US"/>
         </w:rPr>
         <w:t>numMeio</w:t>
       </w:r>
@@ -13516,6 +13260,7 @@
           <w:rFonts w:ascii="Arial" w:eastAsiaTheme="minorEastAsia" w:hAnsi="Arial" w:cs="Arial"/>
           <w:sz w:val="24"/>
           <w:szCs w:val="24"/>
+          <w:lang w:val="en-US"/>
         </w:rPr>
         <w:t xml:space="preserve">, </w:t>
       </w:r>
@@ -13525,6 +13270,7 @@
           <w:rFonts w:ascii="Arial" w:eastAsiaTheme="minorEastAsia" w:hAnsi="Arial" w:cs="Arial"/>
           <w:sz w:val="24"/>
           <w:szCs w:val="24"/>
+          <w:lang w:val="en-US"/>
         </w:rPr>
         <w:t>numProcessoSocorro</w:t>
       </w:r>
@@ -13534,6 +13280,7 @@
           <w:rFonts w:ascii="Arial" w:eastAsiaTheme="minorEastAsia" w:hAnsi="Arial" w:cs="Arial"/>
           <w:sz w:val="24"/>
           <w:szCs w:val="24"/>
+          <w:lang w:val="en-US"/>
         </w:rPr>
         <w:t xml:space="preserve">, </w:t>
       </w:r>
@@ -13543,6 +13290,7 @@
           <w:rFonts w:ascii="Arial" w:eastAsiaTheme="minorEastAsia" w:hAnsi="Arial" w:cs="Arial"/>
           <w:sz w:val="24"/>
           <w:szCs w:val="24"/>
+          <w:lang w:val="en-US"/>
         </w:rPr>
         <w:t>idCoordenador</w:t>
       </w:r>
@@ -13552,6 +13300,7 @@
           <w:rFonts w:ascii="Arial" w:eastAsiaTheme="minorEastAsia" w:hAnsi="Arial" w:cs="Arial"/>
           <w:sz w:val="24"/>
           <w:szCs w:val="24"/>
+          <w:lang w:val="en-US"/>
         </w:rPr>
         <w:t>),</w:t>
       </w:r>
@@ -13571,6 +13320,7 @@
           <w:rFonts w:ascii="Arial" w:eastAsiaTheme="minorEastAsia" w:hAnsi="Arial" w:cs="Arial"/>
           <w:sz w:val="24"/>
           <w:szCs w:val="24"/>
+          <w:lang w:val="en-US"/>
         </w:rPr>
         <w:t xml:space="preserve">    </w:t>
       </w:r>
@@ -14238,7 +13988,6 @@
           <w:rFonts w:ascii="Arial" w:eastAsiaTheme="minorEastAsia" w:hAnsi="Arial" w:cs="Arial"/>
           <w:sz w:val="24"/>
           <w:szCs w:val="24"/>
-          <w:lang w:val="en-US"/>
         </w:rPr>
       </w:pPr>
       <w:r>
@@ -14256,7 +14005,6 @@
           <w:rFonts w:ascii="Arial" w:eastAsiaTheme="minorEastAsia" w:hAnsi="Arial" w:cs="Arial"/>
           <w:sz w:val="24"/>
           <w:szCs w:val="24"/>
-          <w:lang w:val="en-US"/>
         </w:rPr>
         <w:t>dataHoraFim</w:t>
       </w:r>
@@ -14266,29 +14014,67 @@
           <w:rFonts w:ascii="Arial" w:eastAsiaTheme="minorEastAsia" w:hAnsi="Arial" w:cs="Arial"/>
           <w:sz w:val="24"/>
           <w:szCs w:val="24"/>
-          <w:lang w:val="en-US"/>
-        </w:rPr>
-        <w:t xml:space="preserve"> timestamp </w:t>
-      </w:r>
-      <w:r>
-        <w:rPr>
-          <w:rFonts w:ascii="Arial" w:eastAsiaTheme="minorEastAsia" w:hAnsi="Arial" w:cs="Arial"/>
-          <w:b/>
-          <w:sz w:val="24"/>
-          <w:szCs w:val="24"/>
-          <w:lang w:val="en-US"/>
-        </w:rPr>
-        <w:t>not null</w:t>
-      </w:r>
-      <w:r>
-        <w:rPr>
-          <w:rFonts w:ascii="Arial" w:eastAsiaTheme="minorEastAsia" w:hAnsi="Arial" w:cs="Arial"/>
-          <w:sz w:val="24"/>
-          <w:szCs w:val="24"/>
-          <w:lang w:val="en-US"/>
-        </w:rPr>
-        <w:t xml:space="preserve"> </w:t>
-      </w:r>
+        </w:rPr>
+        <w:t xml:space="preserve"> </w:t>
+      </w:r>
+      <w:proofErr w:type="spellStart"/>
+      <w:r>
+        <w:rPr>
+          <w:rFonts w:ascii="Arial" w:eastAsiaTheme="minorEastAsia" w:hAnsi="Arial" w:cs="Arial"/>
+          <w:sz w:val="24"/>
+          <w:szCs w:val="24"/>
+        </w:rPr>
+        <w:t>timestamp</w:t>
+      </w:r>
+      <w:proofErr w:type="spellEnd"/>
+      <w:r>
+        <w:rPr>
+          <w:rFonts w:ascii="Arial" w:eastAsiaTheme="minorEastAsia" w:hAnsi="Arial" w:cs="Arial"/>
+          <w:sz w:val="24"/>
+          <w:szCs w:val="24"/>
+        </w:rPr>
+        <w:t xml:space="preserve"> </w:t>
+      </w:r>
+      <w:proofErr w:type="spellStart"/>
+      <w:r>
+        <w:rPr>
+          <w:rFonts w:ascii="Arial" w:eastAsiaTheme="minorEastAsia" w:hAnsi="Arial" w:cs="Arial"/>
+          <w:b/>
+          <w:sz w:val="24"/>
+          <w:szCs w:val="24"/>
+        </w:rPr>
+        <w:t>not</w:t>
+      </w:r>
+      <w:proofErr w:type="spellEnd"/>
+      <w:r>
+        <w:rPr>
+          <w:rFonts w:ascii="Arial" w:eastAsiaTheme="minorEastAsia" w:hAnsi="Arial" w:cs="Arial"/>
+          <w:b/>
+          <w:sz w:val="24"/>
+          <w:szCs w:val="24"/>
+        </w:rPr>
+        <w:t xml:space="preserve"> </w:t>
+      </w:r>
+      <w:proofErr w:type="spellStart"/>
+      <w:r>
+        <w:rPr>
+          <w:rFonts w:ascii="Arial" w:eastAsiaTheme="minorEastAsia" w:hAnsi="Arial" w:cs="Arial"/>
+          <w:b/>
+          <w:sz w:val="24"/>
+          <w:szCs w:val="24"/>
+        </w:rPr>
+        <w:t>null</w:t>
+      </w:r>
+      <w:proofErr w:type="spellEnd"/>
+      <w:r>
+        <w:rPr>
+          <w:rFonts w:ascii="Arial" w:eastAsiaTheme="minorEastAsia" w:hAnsi="Arial" w:cs="Arial"/>
+          <w:sz w:val="24"/>
+          <w:szCs w:val="24"/>
+        </w:rPr>
+        <w:t xml:space="preserve"> </w:t>
+      </w:r>
+      <w:proofErr w:type="spellStart"/>
       <w:proofErr w:type="gramStart"/>
       <w:r>
         <w:rPr>
@@ -14296,16 +14082,15 @@
           <w:b/>
           <w:sz w:val="24"/>
           <w:szCs w:val="24"/>
-          <w:lang w:val="en-US"/>
         </w:rPr>
         <w:t>check</w:t>
       </w:r>
-      <w:r>
-        <w:rPr>
-          <w:rFonts w:ascii="Arial" w:eastAsiaTheme="minorEastAsia" w:hAnsi="Arial" w:cs="Arial"/>
-          <w:sz w:val="24"/>
-          <w:szCs w:val="24"/>
-          <w:lang w:val="en-US"/>
+      <w:proofErr w:type="spellEnd"/>
+      <w:r>
+        <w:rPr>
+          <w:rFonts w:ascii="Arial" w:eastAsiaTheme="minorEastAsia" w:hAnsi="Arial" w:cs="Arial"/>
+          <w:sz w:val="24"/>
+          <w:szCs w:val="24"/>
         </w:rPr>
         <w:t>(</w:t>
       </w:r>
@@ -14316,7 +14101,6 @@
           <w:rFonts w:ascii="Arial" w:eastAsiaTheme="minorEastAsia" w:hAnsi="Arial" w:cs="Arial"/>
           <w:sz w:val="24"/>
           <w:szCs w:val="24"/>
-          <w:lang w:val="en-US"/>
         </w:rPr>
         <w:t>datahoraFim</w:t>
       </w:r>
@@ -14326,7 +14110,6 @@
           <w:rFonts w:ascii="Arial" w:eastAsiaTheme="minorEastAsia" w:hAnsi="Arial" w:cs="Arial"/>
           <w:sz w:val="24"/>
           <w:szCs w:val="24"/>
-          <w:lang w:val="en-US"/>
         </w:rPr>
         <w:t xml:space="preserve"> &gt; </w:t>
       </w:r>
@@ -14336,7 +14119,6 @@
           <w:rFonts w:ascii="Arial" w:eastAsiaTheme="minorEastAsia" w:hAnsi="Arial" w:cs="Arial"/>
           <w:sz w:val="24"/>
           <w:szCs w:val="24"/>
-          <w:lang w:val="en-US"/>
         </w:rPr>
         <w:t>datahoraInicio</w:t>
       </w:r>
@@ -14346,7 +14128,6 @@
           <w:rFonts w:ascii="Arial" w:eastAsiaTheme="minorEastAsia" w:hAnsi="Arial" w:cs="Arial"/>
           <w:sz w:val="24"/>
           <w:szCs w:val="24"/>
-          <w:lang w:val="en-US"/>
         </w:rPr>
         <w:t>),</w:t>
       </w:r>
@@ -14856,17 +14637,7 @@
           <w:sz w:val="24"/>
           <w:szCs w:val="24"/>
         </w:rPr>
-        <w:t>d</w:t>
-      </w:r>
-      <w:bookmarkStart w:id="0" w:name="_GoBack"/>
-      <w:bookmarkEnd w:id="0"/>
-      <w:r>
-        <w:rPr>
-          <w:rFonts w:ascii="Arial" w:eastAsiaTheme="minorEastAsia" w:hAnsi="Arial" w:cs="Arial"/>
-          <w:sz w:val="24"/>
-          <w:szCs w:val="24"/>
-        </w:rPr>
-        <w:t>ataHoraInicio</w:t>
+        <w:t>dataHoraInicio</w:t>
       </w:r>
       <w:proofErr w:type="spellEnd"/>
       <w:r>
@@ -16373,7 +16144,7 @@
 </file>
 
 <file path=customXml/itemProps1.xml><?xml version="1.0" encoding="utf-8"?>
-<ds:datastoreItem xmlns:ds="http://schemas.openxmlformats.org/officeDocument/2006/customXml" ds:itemID="{244827F9-A3AC-42AF-9915-6C752C559F92}">
+<ds:datastoreItem xmlns:ds="http://schemas.openxmlformats.org/officeDocument/2006/customXml" ds:itemID="{4D7C2EF7-46C9-4E55-BAA7-C3550D332023}">
   <ds:schemaRefs>
     <ds:schemaRef ds:uri="http://schemas.openxmlformats.org/officeDocument/2006/bibliography"/>
   </ds:schemaRefs>

</xml_diff>

<commit_message>
Updated Queries and Document
</commit_message>
<xml_diff>
--- a/Part-3.docx
+++ b/Part-3.docx
@@ -66,7 +66,7 @@
     </w:p>
     <w:tbl>
       <w:tblPr>
-        <w:tblStyle w:val="PlainTable5"/>
+        <w:tblStyle w:val="TabelaSimples5"/>
         <w:tblpPr w:leftFromText="141" w:rightFromText="141" w:vertAnchor="text" w:horzAnchor="margin" w:tblpXSpec="center" w:tblpY="1936"/>
         <w:tblW w:w="0" w:type="auto"/>
         <w:tblLook w:val="04A0" w:firstRow="1" w:lastRow="0" w:firstColumn="1" w:lastColumn="0" w:noHBand="0" w:noVBand="1"/>
@@ -322,7 +322,7 @@
                 <w:sz w:val="28"/>
                 <w:szCs w:val="28"/>
               </w:rPr>
-              <w:t>5</w:t>
+              <w:t>25</w:t>
             </w:r>
             <w:r>
               <w:rPr>
@@ -460,15 +460,7 @@
                 <w:sz w:val="28"/>
                 <w:szCs w:val="28"/>
               </w:rPr>
-              <w:t>1</w:t>
-            </w:r>
-            <w:r>
-              <w:rPr>
-                <w:rFonts w:ascii="Arial" w:hAnsi="Arial" w:cs="Arial"/>
-                <w:sz w:val="28"/>
-                <w:szCs w:val="28"/>
-              </w:rPr>
-              <w:t>5</w:t>
+              <w:t>25</w:t>
             </w:r>
             <w:r>
               <w:rPr>
@@ -609,6 +601,14 @@
                 <w:sz w:val="28"/>
                 <w:szCs w:val="28"/>
               </w:rPr>
+              <w:t>2</w:t>
+            </w:r>
+            <w:r>
+              <w:rPr>
+                <w:rFonts w:ascii="Arial" w:hAnsi="Arial" w:cs="Arial"/>
+                <w:sz w:val="28"/>
+                <w:szCs w:val="28"/>
+              </w:rPr>
               <w:t>5</w:t>
             </w:r>
             <w:r>
@@ -1335,15 +1335,15 @@
           <w:rFonts w:ascii="Arial" w:eastAsiaTheme="minorEastAsia" w:hAnsi="Arial" w:cs="Arial"/>
           <w:sz w:val="24"/>
           <w:szCs w:val="24"/>
-          <w:lang w:val="pt-BR"/>
-        </w:rPr>
-      </w:pPr>
-      <w:r>
-        <w:rPr>
-          <w:rFonts w:ascii="Arial" w:eastAsiaTheme="minorEastAsia" w:hAnsi="Arial" w:cs="Arial"/>
-          <w:sz w:val="24"/>
-          <w:szCs w:val="24"/>
-          <w:lang w:val="pt-BR"/>
+          <w:lang w:val="en-US"/>
+        </w:rPr>
+      </w:pPr>
+      <w:r>
+        <w:rPr>
+          <w:rFonts w:ascii="Arial" w:eastAsiaTheme="minorEastAsia" w:hAnsi="Arial" w:cs="Arial"/>
+          <w:sz w:val="24"/>
+          <w:szCs w:val="24"/>
+          <w:lang w:val="en-US"/>
         </w:rPr>
         <w:t>FROM</w:t>
       </w:r>
@@ -1352,17 +1352,17 @@
           <w:rFonts w:ascii="Arial" w:eastAsiaTheme="minorEastAsia" w:hAnsi="Arial" w:cs="Arial"/>
           <w:sz w:val="24"/>
           <w:szCs w:val="24"/>
-          <w:lang w:val="pt-BR"/>
-        </w:rPr>
-        <w:t xml:space="preserve"> </w:t>
-      </w:r>
-      <w:proofErr w:type="spellStart"/>
-      <w:r>
-        <w:rPr>
-          <w:rFonts w:ascii="Arial" w:eastAsiaTheme="minorEastAsia" w:hAnsi="Arial" w:cs="Arial"/>
-          <w:sz w:val="24"/>
-          <w:szCs w:val="24"/>
-          <w:lang w:val="pt-BR"/>
+          <w:lang w:val="en-US"/>
+        </w:rPr>
+        <w:t xml:space="preserve"> </w:t>
+      </w:r>
+      <w:proofErr w:type="spellStart"/>
+      <w:r>
+        <w:rPr>
+          <w:rFonts w:ascii="Arial" w:eastAsiaTheme="minorEastAsia" w:hAnsi="Arial" w:cs="Arial"/>
+          <w:sz w:val="24"/>
+          <w:szCs w:val="24"/>
+          <w:lang w:val="en-US"/>
         </w:rPr>
         <w:t>EventoEmergencia</w:t>
       </w:r>
@@ -1372,7 +1372,7 @@
           <w:rFonts w:ascii="Arial" w:eastAsiaTheme="minorEastAsia" w:hAnsi="Arial" w:cs="Arial"/>
           <w:sz w:val="24"/>
           <w:szCs w:val="24"/>
-          <w:lang w:val="pt-BR"/>
+          <w:lang w:val="en-US"/>
         </w:rPr>
         <w:t xml:space="preserve"> NATURAL JOIN </w:t>
       </w:r>
@@ -1382,7 +1382,7 @@
           <w:rFonts w:ascii="Arial" w:eastAsiaTheme="minorEastAsia" w:hAnsi="Arial" w:cs="Arial"/>
           <w:sz w:val="24"/>
           <w:szCs w:val="24"/>
-          <w:lang w:val="pt-BR"/>
+          <w:lang w:val="en-US"/>
         </w:rPr>
         <w:t>Acciona</w:t>
       </w:r>
@@ -6718,6 +6718,118 @@
           <w:sz w:val="24"/>
           <w:szCs w:val="24"/>
         </w:rPr>
+        <w:t>),</w:t>
+      </w:r>
+    </w:p>
+    <w:p>
+      <w:pPr>
+        <w:spacing w:line="240" w:lineRule="auto"/>
+        <w:rPr>
+          <w:rFonts w:ascii="Arial" w:eastAsiaTheme="minorEastAsia" w:hAnsi="Arial" w:cs="Arial"/>
+          <w:sz w:val="24"/>
+          <w:szCs w:val="24"/>
+        </w:rPr>
+      </w:pPr>
+      <w:r>
+        <w:rPr>
+          <w:rFonts w:ascii="Arial" w:eastAsiaTheme="minorEastAsia" w:hAnsi="Arial" w:cs="Arial"/>
+          <w:sz w:val="24"/>
+          <w:szCs w:val="24"/>
+        </w:rPr>
+        <w:t xml:space="preserve">     </w:t>
+      </w:r>
+      <w:proofErr w:type="spellStart"/>
+      <w:r>
+        <w:rPr>
+          <w:rFonts w:ascii="Arial" w:eastAsiaTheme="minorEastAsia" w:hAnsi="Arial" w:cs="Arial"/>
+          <w:b/>
+          <w:sz w:val="24"/>
+          <w:szCs w:val="24"/>
+        </w:rPr>
+        <w:t>constraint</w:t>
+      </w:r>
+      <w:proofErr w:type="spellEnd"/>
+      <w:r>
+        <w:rPr>
+          <w:rFonts w:ascii="Arial" w:eastAsiaTheme="minorEastAsia" w:hAnsi="Arial" w:cs="Arial"/>
+          <w:sz w:val="24"/>
+          <w:szCs w:val="24"/>
+        </w:rPr>
+        <w:t xml:space="preserve"> </w:t>
+      </w:r>
+      <w:proofErr w:type="spellStart"/>
+      <w:r>
+        <w:rPr>
+          <w:rFonts w:ascii="Arial" w:eastAsiaTheme="minorEastAsia" w:hAnsi="Arial" w:cs="Arial"/>
+          <w:sz w:val="24"/>
+          <w:szCs w:val="24"/>
+        </w:rPr>
+        <w:t>fk_EventoEmergencia_ProcessoSocorro</w:t>
+      </w:r>
+      <w:proofErr w:type="spellEnd"/>
+      <w:r>
+        <w:rPr>
+          <w:rFonts w:ascii="Arial" w:eastAsiaTheme="minorEastAsia" w:hAnsi="Arial" w:cs="Arial"/>
+          <w:sz w:val="24"/>
+          <w:szCs w:val="24"/>
+        </w:rPr>
+        <w:t xml:space="preserve"> </w:t>
+      </w:r>
+      <w:proofErr w:type="spellStart"/>
+      <w:r>
+        <w:rPr>
+          <w:rFonts w:ascii="Arial" w:eastAsiaTheme="minorEastAsia" w:hAnsi="Arial" w:cs="Arial"/>
+          <w:b/>
+          <w:sz w:val="24"/>
+          <w:szCs w:val="24"/>
+        </w:rPr>
+        <w:t>foreign</w:t>
+      </w:r>
+      <w:proofErr w:type="spellEnd"/>
+      <w:r>
+        <w:rPr>
+          <w:rFonts w:ascii="Arial" w:eastAsiaTheme="minorEastAsia" w:hAnsi="Arial" w:cs="Arial"/>
+          <w:b/>
+          <w:sz w:val="24"/>
+          <w:szCs w:val="24"/>
+        </w:rPr>
+        <w:t xml:space="preserve"> </w:t>
+      </w:r>
+      <w:proofErr w:type="spellStart"/>
+      <w:r>
+        <w:rPr>
+          <w:rFonts w:ascii="Arial" w:eastAsiaTheme="minorEastAsia" w:hAnsi="Arial" w:cs="Arial"/>
+          <w:b/>
+          <w:sz w:val="24"/>
+          <w:szCs w:val="24"/>
+        </w:rPr>
+        <w:t>key</w:t>
+      </w:r>
+      <w:proofErr w:type="spellEnd"/>
+      <w:r>
+        <w:rPr>
+          <w:rFonts w:ascii="Arial" w:eastAsiaTheme="minorEastAsia" w:hAnsi="Arial" w:cs="Arial"/>
+          <w:sz w:val="24"/>
+          <w:szCs w:val="24"/>
+        </w:rPr>
+        <w:t>(</w:t>
+      </w:r>
+      <w:proofErr w:type="spellStart"/>
+      <w:r>
+        <w:rPr>
+          <w:rFonts w:ascii="Arial" w:eastAsiaTheme="minorEastAsia" w:hAnsi="Arial" w:cs="Arial"/>
+          <w:sz w:val="24"/>
+          <w:szCs w:val="24"/>
+        </w:rPr>
+        <w:t>numProcessoSocorro</w:t>
+      </w:r>
+      <w:proofErr w:type="spellEnd"/>
+      <w:r>
+        <w:rPr>
+          <w:rFonts w:ascii="Arial" w:eastAsiaTheme="minorEastAsia" w:hAnsi="Arial" w:cs="Arial"/>
+          <w:sz w:val="24"/>
+          <w:szCs w:val="24"/>
+        </w:rPr>
         <w:t xml:space="preserve">) </w:t>
       </w:r>
       <w:proofErr w:type="spellStart"/>
@@ -6728,121 +6840,26 @@
           <w:sz w:val="24"/>
           <w:szCs w:val="24"/>
         </w:rPr>
-        <w:t>on</w:t>
-      </w:r>
-      <w:proofErr w:type="spellEnd"/>
-      <w:r>
-        <w:rPr>
-          <w:rFonts w:ascii="Arial" w:eastAsiaTheme="minorEastAsia" w:hAnsi="Arial" w:cs="Arial"/>
-          <w:b/>
-          <w:sz w:val="24"/>
-          <w:szCs w:val="24"/>
-        </w:rPr>
-        <w:t xml:space="preserve"> delete </w:t>
-      </w:r>
-      <w:proofErr w:type="spellStart"/>
-      <w:r>
-        <w:rPr>
-          <w:rFonts w:ascii="Arial" w:eastAsiaTheme="minorEastAsia" w:hAnsi="Arial" w:cs="Arial"/>
-          <w:b/>
-          <w:sz w:val="24"/>
-          <w:szCs w:val="24"/>
-        </w:rPr>
-        <w:t>cascade</w:t>
-      </w:r>
-      <w:proofErr w:type="spellEnd"/>
-      <w:r>
-        <w:rPr>
-          <w:rFonts w:ascii="Arial" w:eastAsiaTheme="minorEastAsia" w:hAnsi="Arial" w:cs="Arial"/>
-          <w:sz w:val="24"/>
-          <w:szCs w:val="24"/>
-        </w:rPr>
-        <w:t>,</w:t>
-      </w:r>
-    </w:p>
-    <w:p>
-      <w:pPr>
-        <w:spacing w:line="240" w:lineRule="auto"/>
-        <w:rPr>
-          <w:rFonts w:ascii="Arial" w:eastAsiaTheme="minorEastAsia" w:hAnsi="Arial" w:cs="Arial"/>
-          <w:sz w:val="24"/>
-          <w:szCs w:val="24"/>
-        </w:rPr>
-      </w:pPr>
-      <w:r>
-        <w:rPr>
-          <w:rFonts w:ascii="Arial" w:eastAsiaTheme="minorEastAsia" w:hAnsi="Arial" w:cs="Arial"/>
-          <w:sz w:val="24"/>
-          <w:szCs w:val="24"/>
-        </w:rPr>
-        <w:t xml:space="preserve">     </w:t>
-      </w:r>
-      <w:proofErr w:type="spellStart"/>
-      <w:r>
-        <w:rPr>
-          <w:rFonts w:ascii="Arial" w:eastAsiaTheme="minorEastAsia" w:hAnsi="Arial" w:cs="Arial"/>
-          <w:b/>
-          <w:sz w:val="24"/>
-          <w:szCs w:val="24"/>
-        </w:rPr>
-        <w:t>constraint</w:t>
-      </w:r>
-      <w:proofErr w:type="spellEnd"/>
-      <w:r>
-        <w:rPr>
-          <w:rFonts w:ascii="Arial" w:eastAsiaTheme="minorEastAsia" w:hAnsi="Arial" w:cs="Arial"/>
-          <w:sz w:val="24"/>
-          <w:szCs w:val="24"/>
-        </w:rPr>
-        <w:t xml:space="preserve"> </w:t>
-      </w:r>
-      <w:proofErr w:type="spellStart"/>
-      <w:r>
-        <w:rPr>
-          <w:rFonts w:ascii="Arial" w:eastAsiaTheme="minorEastAsia" w:hAnsi="Arial" w:cs="Arial"/>
-          <w:sz w:val="24"/>
-          <w:szCs w:val="24"/>
-        </w:rPr>
-        <w:t>fk_EventoEmergencia_ProcessoSocorro</w:t>
-      </w:r>
-      <w:proofErr w:type="spellEnd"/>
-      <w:r>
-        <w:rPr>
-          <w:rFonts w:ascii="Arial" w:eastAsiaTheme="minorEastAsia" w:hAnsi="Arial" w:cs="Arial"/>
-          <w:sz w:val="24"/>
-          <w:szCs w:val="24"/>
-        </w:rPr>
-        <w:t xml:space="preserve"> </w:t>
-      </w:r>
-      <w:proofErr w:type="spellStart"/>
-      <w:r>
-        <w:rPr>
-          <w:rFonts w:ascii="Arial" w:eastAsiaTheme="minorEastAsia" w:hAnsi="Arial" w:cs="Arial"/>
-          <w:b/>
-          <w:sz w:val="24"/>
-          <w:szCs w:val="24"/>
-        </w:rPr>
-        <w:t>foreign</w:t>
-      </w:r>
-      <w:proofErr w:type="spellEnd"/>
-      <w:r>
-        <w:rPr>
-          <w:rFonts w:ascii="Arial" w:eastAsiaTheme="minorEastAsia" w:hAnsi="Arial" w:cs="Arial"/>
-          <w:b/>
-          <w:sz w:val="24"/>
-          <w:szCs w:val="24"/>
-        </w:rPr>
-        <w:t xml:space="preserve"> </w:t>
-      </w:r>
-      <w:proofErr w:type="spellStart"/>
-      <w:r>
-        <w:rPr>
-          <w:rFonts w:ascii="Arial" w:eastAsiaTheme="minorEastAsia" w:hAnsi="Arial" w:cs="Arial"/>
-          <w:b/>
-          <w:sz w:val="24"/>
-          <w:szCs w:val="24"/>
-        </w:rPr>
-        <w:t>key</w:t>
+        <w:t>references</w:t>
+      </w:r>
+      <w:proofErr w:type="spellEnd"/>
+      <w:r>
+        <w:rPr>
+          <w:rFonts w:ascii="Arial" w:eastAsiaTheme="minorEastAsia" w:hAnsi="Arial" w:cs="Arial"/>
+          <w:b/>
+          <w:sz w:val="24"/>
+          <w:szCs w:val="24"/>
+        </w:rPr>
+        <w:t xml:space="preserve"> </w:t>
+      </w:r>
+      <w:proofErr w:type="spellStart"/>
+      <w:r>
+        <w:rPr>
+          <w:rFonts w:ascii="Arial" w:eastAsiaTheme="minorEastAsia" w:hAnsi="Arial" w:cs="Arial"/>
+          <w:sz w:val="24"/>
+          <w:szCs w:val="24"/>
+        </w:rPr>
+        <w:t>ProcessoSocorro</w:t>
       </w:r>
       <w:proofErr w:type="spellEnd"/>
       <w:r>
@@ -6869,95 +6886,10 @@
           <w:sz w:val="24"/>
           <w:szCs w:val="24"/>
         </w:rPr>
-        <w:t xml:space="preserve">) </w:t>
-      </w:r>
-      <w:proofErr w:type="spellStart"/>
-      <w:r>
-        <w:rPr>
-          <w:rFonts w:ascii="Arial" w:eastAsiaTheme="minorEastAsia" w:hAnsi="Arial" w:cs="Arial"/>
-          <w:b/>
-          <w:sz w:val="24"/>
-          <w:szCs w:val="24"/>
-        </w:rPr>
-        <w:t>references</w:t>
-      </w:r>
-      <w:proofErr w:type="spellEnd"/>
-      <w:r>
-        <w:rPr>
-          <w:rFonts w:ascii="Arial" w:eastAsiaTheme="minorEastAsia" w:hAnsi="Arial" w:cs="Arial"/>
-          <w:b/>
-          <w:sz w:val="24"/>
-          <w:szCs w:val="24"/>
-        </w:rPr>
-        <w:t xml:space="preserve"> </w:t>
-      </w:r>
-      <w:proofErr w:type="spellStart"/>
-      <w:r>
-        <w:rPr>
-          <w:rFonts w:ascii="Arial" w:eastAsiaTheme="minorEastAsia" w:hAnsi="Arial" w:cs="Arial"/>
-          <w:sz w:val="24"/>
-          <w:szCs w:val="24"/>
-        </w:rPr>
-        <w:t>ProcessoSocorro</w:t>
-      </w:r>
-      <w:proofErr w:type="spellEnd"/>
-      <w:r>
-        <w:rPr>
-          <w:rFonts w:ascii="Arial" w:eastAsiaTheme="minorEastAsia" w:hAnsi="Arial" w:cs="Arial"/>
-          <w:sz w:val="24"/>
-          <w:szCs w:val="24"/>
-        </w:rPr>
-        <w:t>(</w:t>
-      </w:r>
-      <w:proofErr w:type="spellStart"/>
-      <w:r>
-        <w:rPr>
-          <w:rFonts w:ascii="Arial" w:eastAsiaTheme="minorEastAsia" w:hAnsi="Arial" w:cs="Arial"/>
-          <w:sz w:val="24"/>
-          <w:szCs w:val="24"/>
-        </w:rPr>
-        <w:t>numProcessoSocorro</w:t>
-      </w:r>
-      <w:proofErr w:type="spellEnd"/>
-      <w:r>
-        <w:rPr>
-          <w:rFonts w:ascii="Arial" w:eastAsiaTheme="minorEastAsia" w:hAnsi="Arial" w:cs="Arial"/>
-          <w:sz w:val="24"/>
-          <w:szCs w:val="24"/>
-        </w:rPr>
-        <w:t xml:space="preserve">) </w:t>
-      </w:r>
-      <w:proofErr w:type="spellStart"/>
-      <w:r>
-        <w:rPr>
-          <w:rFonts w:ascii="Arial" w:eastAsiaTheme="minorEastAsia" w:hAnsi="Arial" w:cs="Arial"/>
-          <w:b/>
-          <w:sz w:val="24"/>
-          <w:szCs w:val="24"/>
-        </w:rPr>
-        <w:t>on</w:t>
-      </w:r>
-      <w:proofErr w:type="spellEnd"/>
-      <w:r>
-        <w:rPr>
-          <w:rFonts w:ascii="Arial" w:eastAsiaTheme="minorEastAsia" w:hAnsi="Arial" w:cs="Arial"/>
-          <w:b/>
-          <w:sz w:val="24"/>
-          <w:szCs w:val="24"/>
-        </w:rPr>
-        <w:t xml:space="preserve"> delete </w:t>
-      </w:r>
-      <w:proofErr w:type="spellStart"/>
-      <w:r>
-        <w:rPr>
-          <w:rFonts w:ascii="Arial" w:eastAsiaTheme="minorEastAsia" w:hAnsi="Arial" w:cs="Arial"/>
-          <w:b/>
-          <w:sz w:val="24"/>
-          <w:szCs w:val="24"/>
-        </w:rPr>
-        <w:t>cascade</w:t>
-      </w:r>
-      <w:proofErr w:type="spellEnd"/>
+        <w:t>)</w:t>
+      </w:r>
+      <w:bookmarkStart w:id="0" w:name="_GoBack"/>
+      <w:bookmarkEnd w:id="0"/>
       <w:r>
         <w:rPr>
           <w:rFonts w:ascii="Arial" w:eastAsiaTheme="minorEastAsia" w:hAnsi="Arial" w:cs="Arial"/>
@@ -14960,7 +14892,7 @@
     </w:p>
     <w:p>
       <w:pPr>
-        <w:pStyle w:val="ListParagraph"/>
+        <w:pStyle w:val="PargrafodaLista"/>
         <w:numPr>
           <w:ilvl w:val="0"/>
           <w:numId w:val="5"/>
@@ -15121,12 +15053,10 @@
         </w:rPr>
         <w:t>;</w:t>
       </w:r>
-      <w:bookmarkStart w:id="0" w:name="_GoBack"/>
-      <w:bookmarkEnd w:id="0"/>
-    </w:p>
-    <w:p>
-      <w:pPr>
-        <w:pStyle w:val="ListParagraph"/>
+    </w:p>
+    <w:p>
+      <w:pPr>
+        <w:pStyle w:val="PargrafodaLista"/>
         <w:numPr>
           <w:ilvl w:val="0"/>
           <w:numId w:val="5"/>
@@ -15223,7 +15153,7 @@
 <w:ftr xmlns:wpc="http://schemas.microsoft.com/office/word/2010/wordprocessingCanvas" xmlns:cx="http://schemas.microsoft.com/office/drawing/2014/chartex" xmlns:cx1="http://schemas.microsoft.com/office/drawing/2015/9/8/chartex" xmlns:cx2="http://schemas.microsoft.com/office/drawing/2015/10/21/chartex" xmlns:cx3="http://schemas.microsoft.com/office/drawing/2016/5/9/chartex" xmlns:cx4="http://schemas.microsoft.com/office/drawing/2016/5/10/chartex" xmlns:cx5="http://schemas.microsoft.com/office/drawing/2016/5/11/chartex" xmlns:cx6="http://schemas.microsoft.com/office/drawing/2016/5/12/chartex" xmlns:cx7="http://schemas.microsoft.com/office/drawing/2016/5/13/chartex" xmlns:cx8="http://schemas.microsoft.com/office/drawing/2016/5/14/chartex" xmlns:mc="http://schemas.openxmlformats.org/markup-compatibility/2006" xmlns:aink="http://schemas.microsoft.com/office/drawing/2016/ink" xmlns:am3d="http://schemas.microsoft.com/office/drawing/2017/model3d" xmlns:o="urn:schemas-microsoft-com:office:office" xmlns:r="http://schemas.openxmlformats.org/officeDocument/2006/relationships" xmlns:m="http://schemas.openxmlformats.org/officeDocument/2006/math" xmlns:v="urn:schemas-microsoft-com:vml" xmlns:wp14="http://schemas.microsoft.com/office/word/2010/wordprocessingDrawing" xmlns:wp="http://schemas.openxmlformats.org/drawingml/2006/wordprocessingDrawing" xmlns:w10="urn:schemas-microsoft-com:office:word" xmlns:w="http://schemas.openxmlformats.org/wordprocessingml/2006/main" xmlns:w14="http://schemas.microsoft.com/office/word/2010/wordml" xmlns:w15="http://schemas.microsoft.com/office/word/2012/wordml" xmlns:w16cid="http://schemas.microsoft.com/office/word/2016/wordml/cid" xmlns:w16se="http://schemas.microsoft.com/office/word/2015/wordml/symex" xmlns:wpg="http://schemas.microsoft.com/office/word/2010/wordprocessingGroup" xmlns:wpi="http://schemas.microsoft.com/office/word/2010/wordprocessingInk" xmlns:wne="http://schemas.microsoft.com/office/word/2006/wordml" xmlns:wps="http://schemas.microsoft.com/office/word/2010/wordprocessingShape" mc:Ignorable="w14 w15 w16se w16cid wp14">
   <w:p>
     <w:pPr>
-      <w:pStyle w:val="Footer"/>
+      <w:pStyle w:val="Rodap"/>
     </w:pPr>
   </w:p>
 </w:ftr>
@@ -15258,7 +15188,7 @@
 <w:hdr xmlns:wpc="http://schemas.microsoft.com/office/word/2010/wordprocessingCanvas" xmlns:cx="http://schemas.microsoft.com/office/drawing/2014/chartex" xmlns:cx1="http://schemas.microsoft.com/office/drawing/2015/9/8/chartex" xmlns:cx2="http://schemas.microsoft.com/office/drawing/2015/10/21/chartex" xmlns:cx3="http://schemas.microsoft.com/office/drawing/2016/5/9/chartex" xmlns:cx4="http://schemas.microsoft.com/office/drawing/2016/5/10/chartex" xmlns:cx5="http://schemas.microsoft.com/office/drawing/2016/5/11/chartex" xmlns:cx6="http://schemas.microsoft.com/office/drawing/2016/5/12/chartex" xmlns:cx7="http://schemas.microsoft.com/office/drawing/2016/5/13/chartex" xmlns:cx8="http://schemas.microsoft.com/office/drawing/2016/5/14/chartex" xmlns:mc="http://schemas.openxmlformats.org/markup-compatibility/2006" xmlns:aink="http://schemas.microsoft.com/office/drawing/2016/ink" xmlns:am3d="http://schemas.microsoft.com/office/drawing/2017/model3d" xmlns:o="urn:schemas-microsoft-com:office:office" xmlns:r="http://schemas.openxmlformats.org/officeDocument/2006/relationships" xmlns:m="http://schemas.openxmlformats.org/officeDocument/2006/math" xmlns:v="urn:schemas-microsoft-com:vml" xmlns:wp14="http://schemas.microsoft.com/office/word/2010/wordprocessingDrawing" xmlns:wp="http://schemas.openxmlformats.org/drawingml/2006/wordprocessingDrawing" xmlns:w10="urn:schemas-microsoft-com:office:word" xmlns:w="http://schemas.openxmlformats.org/wordprocessingml/2006/main" xmlns:w14="http://schemas.microsoft.com/office/word/2010/wordml" xmlns:w15="http://schemas.microsoft.com/office/word/2012/wordml" xmlns:w16cid="http://schemas.microsoft.com/office/word/2016/wordml/cid" xmlns:w16se="http://schemas.microsoft.com/office/word/2015/wordml/symex" xmlns:wpg="http://schemas.microsoft.com/office/word/2010/wordprocessingGroup" xmlns:wpi="http://schemas.microsoft.com/office/word/2010/wordprocessingInk" xmlns:wne="http://schemas.microsoft.com/office/word/2006/wordml" xmlns:wps="http://schemas.microsoft.com/office/word/2010/wordprocessingShape" mc:Ignorable="w14 w15 w16se w16cid wp14">
   <w:p>
     <w:pPr>
-      <w:pStyle w:val="Header"/>
+      <w:pStyle w:val="Cabealho"/>
       <w:rPr>
         <w:noProof/>
       </w:rPr>
@@ -15344,7 +15274,7 @@
   </w:p>
   <w:p>
     <w:pPr>
-      <w:pStyle w:val="Header"/>
+      <w:pStyle w:val="Cabealho"/>
     </w:pPr>
   </w:p>
 </w:hdr>
@@ -16261,13 +16191,13 @@
     <w:name w:val="Normal"/>
     <w:qFormat/>
   </w:style>
-  <w:style w:type="character" w:default="1" w:styleId="DefaultParagraphFont">
+  <w:style w:type="character" w:default="1" w:styleId="Tipodeletrapredefinidodopargrafo">
     <w:name w:val="Default Paragraph Font"/>
     <w:uiPriority w:val="1"/>
     <w:semiHidden/>
     <w:unhideWhenUsed/>
   </w:style>
-  <w:style w:type="table" w:default="1" w:styleId="TableNormal">
+  <w:style w:type="table" w:default="1" w:styleId="Tabelanormal">
     <w:name w:val="Normal Table"/>
     <w:uiPriority w:val="99"/>
     <w:semiHidden/>
@@ -16282,15 +16212,15 @@
       </w:tblCellMar>
     </w:tblPr>
   </w:style>
-  <w:style w:type="numbering" w:default="1" w:styleId="NoList">
+  <w:style w:type="numbering" w:default="1" w:styleId="Semlista">
     <w:name w:val="No List"/>
     <w:uiPriority w:val="99"/>
     <w:semiHidden/>
     <w:unhideWhenUsed/>
   </w:style>
-  <w:style w:type="character" w:styleId="PlaceholderText">
+  <w:style w:type="character" w:styleId="TextodoMarcadordePosio">
     <w:name w:val="Placeholder Text"/>
-    <w:basedOn w:val="DefaultParagraphFont"/>
+    <w:basedOn w:val="Tipodeletrapredefinidodopargrafo"/>
     <w:uiPriority w:val="99"/>
     <w:semiHidden/>
     <w:rsid w:val="00C246F2"/>
@@ -16298,7 +16228,7 @@
       <w:color w:val="808080"/>
     </w:rPr>
   </w:style>
-  <w:style w:type="paragraph" w:styleId="ListParagraph">
+  <w:style w:type="paragraph" w:styleId="PargrafodaLista">
     <w:name w:val="List Paragraph"/>
     <w:basedOn w:val="Normal"/>
     <w:uiPriority w:val="34"/>
@@ -16309,10 +16239,10 @@
       <w:contextualSpacing/>
     </w:pPr>
   </w:style>
-  <w:style w:type="paragraph" w:styleId="Header">
+  <w:style w:type="paragraph" w:styleId="Cabealho">
     <w:name w:val="header"/>
     <w:basedOn w:val="Normal"/>
-    <w:link w:val="HeaderChar"/>
+    <w:link w:val="CabealhoCarter"/>
     <w:uiPriority w:val="99"/>
     <w:unhideWhenUsed/>
     <w:rsid w:val="00215474"/>
@@ -16324,17 +16254,17 @@
       <w:spacing w:after="0" w:line="240" w:lineRule="auto"/>
     </w:pPr>
   </w:style>
-  <w:style w:type="character" w:customStyle="1" w:styleId="HeaderChar">
-    <w:name w:val="Header Char"/>
-    <w:basedOn w:val="DefaultParagraphFont"/>
-    <w:link w:val="Header"/>
+  <w:style w:type="character" w:customStyle="1" w:styleId="CabealhoCarter">
+    <w:name w:val="Cabeçalho Caráter"/>
+    <w:basedOn w:val="Tipodeletrapredefinidodopargrafo"/>
+    <w:link w:val="Cabealho"/>
     <w:uiPriority w:val="99"/>
     <w:rsid w:val="00215474"/>
   </w:style>
-  <w:style w:type="paragraph" w:styleId="Footer">
+  <w:style w:type="paragraph" w:styleId="Rodap">
     <w:name w:val="footer"/>
     <w:basedOn w:val="Normal"/>
-    <w:link w:val="FooterChar"/>
+    <w:link w:val="RodapCarter"/>
     <w:uiPriority w:val="99"/>
     <w:unhideWhenUsed/>
     <w:rsid w:val="00215474"/>
@@ -16346,16 +16276,16 @@
       <w:spacing w:after="0" w:line="240" w:lineRule="auto"/>
     </w:pPr>
   </w:style>
-  <w:style w:type="character" w:customStyle="1" w:styleId="FooterChar">
-    <w:name w:val="Footer Char"/>
-    <w:basedOn w:val="DefaultParagraphFont"/>
-    <w:link w:val="Footer"/>
+  <w:style w:type="character" w:customStyle="1" w:styleId="RodapCarter">
+    <w:name w:val="Rodapé Caráter"/>
+    <w:basedOn w:val="Tipodeletrapredefinidodopargrafo"/>
+    <w:link w:val="Rodap"/>
     <w:uiPriority w:val="99"/>
     <w:rsid w:val="00215474"/>
   </w:style>
-  <w:style w:type="table" w:styleId="PlainTable5">
+  <w:style w:type="table" w:styleId="TabelaSimples5">
     <w:name w:val="Plain Table 5"/>
-    <w:basedOn w:val="TableNormal"/>
+    <w:basedOn w:val="Tabelanormal"/>
     <w:uiPriority w:val="45"/>
     <w:rsid w:val="00227DF1"/>
     <w:pPr>
@@ -16776,7 +16706,7 @@
 </file>
 
 <file path=customXml/itemProps1.xml><?xml version="1.0" encoding="utf-8"?>
-<ds:datastoreItem xmlns:ds="http://schemas.openxmlformats.org/officeDocument/2006/customXml" ds:itemID="{EF5508F3-9DA7-344F-BB52-6AE50AE755C7}">
+<ds:datastoreItem xmlns:ds="http://schemas.openxmlformats.org/officeDocument/2006/customXml" ds:itemID="{A665367A-6437-46D1-BAFF-210606C12D4A}">
   <ds:schemaRefs>
     <ds:schemaRef ds:uri="http://schemas.openxmlformats.org/officeDocument/2006/bibliography"/>
   </ds:schemaRefs>

</xml_diff>